<commit_message>
Primeros pasos, Se completa v1 de UML y se agrega posible codigo de habitaciones
</commit_message>
<xml_diff>
--- a/ENUNCIADOS FINALES POO 2023 con eventos.docx
+++ b/ENUNCIADOS FINALES POO 2023 con eventos.docx
@@ -877,6 +877,7 @@
     </w:p>
     <w:p>
       <w:pPr>
+        <w:jc w:val="both"/>
         <w:rPr>
           <w:lang w:val="es-ES"/>
         </w:rPr>
@@ -901,372 +902,704 @@
     </w:p>
     <w:p>
       <w:pPr>
-        <w:rPr>
-          <w:rFonts w:ascii="Calibri" w:eastAsia="Calibri" w:hAnsi="Calibri" w:cs="Calibri"/>
-          <w:color w:val="000000" w:themeColor="text1"/>
-          <w:lang w:val="es-ES"/>
-        </w:rPr>
-      </w:pPr>
-      <w:r>
-        <w:rPr>
-          <w:color w:val="000000" w:themeColor="text1"/>
+        <w:spacing w:line="276" w:lineRule="auto"/>
+        <w:jc w:val="both"/>
+        <w:rPr>
+          <w:rFonts w:ascii="Times New Roman" w:eastAsia="Calibri" w:hAnsi="Times New Roman" w:cs="Times New Roman"/>
+          <w:color w:val="000000" w:themeColor="text1"/>
+          <w:sz w:val="24"/>
+          <w:szCs w:val="24"/>
+          <w:lang w:val="es-ES"/>
+        </w:rPr>
+      </w:pPr>
+      <w:r>
+        <w:rPr>
+          <w:rFonts w:ascii="Times New Roman" w:hAnsi="Times New Roman" w:cs="Times New Roman"/>
+          <w:color w:val="000000" w:themeColor="text1"/>
+          <w:sz w:val="24"/>
+          <w:szCs w:val="24"/>
         </w:rPr>
         <w:t xml:space="preserve">Se necesita diseñar y desarrollar una solución orientada a objetos, usando </w:t>
       </w:r>
       <w:proofErr w:type="spellStart"/>
       <w:r>
         <w:rPr>
-          <w:color w:val="000000" w:themeColor="text1"/>
+          <w:rFonts w:ascii="Times New Roman" w:hAnsi="Times New Roman" w:cs="Times New Roman"/>
+          <w:color w:val="000000" w:themeColor="text1"/>
+          <w:sz w:val="24"/>
+          <w:szCs w:val="24"/>
         </w:rPr>
         <w:t>forms</w:t>
       </w:r>
       <w:proofErr w:type="spellEnd"/>
       <w:r>
         <w:rPr>
-          <w:color w:val="000000" w:themeColor="text1"/>
+          <w:rFonts w:ascii="Times New Roman" w:hAnsi="Times New Roman" w:cs="Times New Roman"/>
+          <w:color w:val="000000" w:themeColor="text1"/>
+          <w:sz w:val="24"/>
+          <w:szCs w:val="24"/>
         </w:rPr>
         <w:t>, para el manejo de un hotel. En el hotel hay tres tipos de habitaciones: Sencilla(30), Ejecutiva(10), Suite(5), con la siguiente configuración:</w:t>
       </w:r>
     </w:p>
     <w:p>
       <w:pPr>
-        <w:rPr>
-          <w:rFonts w:ascii="Calibri" w:eastAsia="Calibri" w:hAnsi="Calibri" w:cs="Calibri"/>
-          <w:color w:val="000000" w:themeColor="text1"/>
-          <w:lang w:val="es-ES"/>
-        </w:rPr>
-      </w:pPr>
-      <w:r>
-        <w:rPr>
-          <w:rFonts w:ascii="Calibri" w:eastAsia="Calibri" w:hAnsi="Calibri" w:cs="Calibri"/>
-          <w:color w:val="000000" w:themeColor="text1"/>
-        </w:rPr>
-        <w:t>Sencilla: Tiene 1 cama doble o dos sencillas. En los pisos del 2 al 4, 10 por piso. </w:t>
-      </w:r>
-    </w:p>
-    <w:p>
-      <w:pPr>
-        <w:rPr>
-          <w:rFonts w:ascii="Calibri" w:eastAsia="Calibri" w:hAnsi="Calibri" w:cs="Calibri"/>
-          <w:color w:val="000000" w:themeColor="text1"/>
-          <w:lang w:val="es-ES"/>
-        </w:rPr>
-      </w:pPr>
-      <w:r>
-        <w:rPr>
-          <w:rFonts w:ascii="Calibri" w:eastAsia="Calibri" w:hAnsi="Calibri" w:cs="Calibri"/>
-          <w:color w:val="000000" w:themeColor="text1"/>
-        </w:rPr>
-        <w:t xml:space="preserve">Ejecutiva: Tiene 1 cama </w:t>
+        <w:pStyle w:val="Prrafodelista"/>
+        <w:numPr>
+          <w:ilvl w:val="0"/>
+          <w:numId w:val="10"/>
+        </w:numPr>
+        <w:spacing w:line="276" w:lineRule="auto"/>
+        <w:jc w:val="both"/>
+        <w:rPr>
+          <w:rFonts w:ascii="Times New Roman" w:eastAsia="Calibri" w:hAnsi="Times New Roman" w:cs="Times New Roman"/>
+          <w:color w:val="000000" w:themeColor="text1"/>
+          <w:sz w:val="24"/>
+          <w:szCs w:val="24"/>
+          <w:lang w:val="es-ES"/>
+        </w:rPr>
+      </w:pPr>
+      <w:r>
+        <w:rPr>
+          <w:rFonts w:ascii="Times New Roman" w:eastAsia="Calibri" w:hAnsi="Times New Roman" w:cs="Times New Roman"/>
+          <w:b/>
+          <w:bCs/>
+          <w:color w:val="000000" w:themeColor="text1"/>
+          <w:sz w:val="24"/>
+          <w:szCs w:val="24"/>
+        </w:rPr>
+        <w:t>Sencilla</w:t>
+      </w:r>
+      <w:r>
+        <w:rPr>
+          <w:rFonts w:ascii="Times New Roman" w:eastAsia="Calibri" w:hAnsi="Times New Roman" w:cs="Times New Roman"/>
+          <w:color w:val="000000" w:themeColor="text1"/>
+          <w:sz w:val="24"/>
+          <w:szCs w:val="24"/>
+        </w:rPr>
+        <w:t>: Tiene 1 cama doble o dos sencillas. En los pisos del 2 al 4, 10 por piso. </w:t>
+      </w:r>
+    </w:p>
+    <w:p>
+      <w:pPr>
+        <w:pStyle w:val="Prrafodelista"/>
+        <w:numPr>
+          <w:ilvl w:val="0"/>
+          <w:numId w:val="10"/>
+        </w:numPr>
+        <w:spacing w:line="276" w:lineRule="auto"/>
+        <w:jc w:val="both"/>
+        <w:rPr>
+          <w:rFonts w:ascii="Times New Roman" w:eastAsia="Calibri" w:hAnsi="Times New Roman" w:cs="Times New Roman"/>
+          <w:color w:val="000000" w:themeColor="text1"/>
+          <w:sz w:val="24"/>
+          <w:szCs w:val="24"/>
+          <w:lang w:val="es-ES"/>
+        </w:rPr>
+      </w:pPr>
+      <w:r>
+        <w:rPr>
+          <w:rFonts w:ascii="Times New Roman" w:eastAsia="Calibri" w:hAnsi="Times New Roman" w:cs="Times New Roman"/>
+          <w:b/>
+          <w:bCs/>
+          <w:color w:val="000000" w:themeColor="text1"/>
+          <w:sz w:val="24"/>
+          <w:szCs w:val="24"/>
+        </w:rPr>
+        <w:t>Ejecutiva</w:t>
+      </w:r>
+      <w:r>
+        <w:rPr>
+          <w:rFonts w:ascii="Times New Roman" w:eastAsia="Calibri" w:hAnsi="Times New Roman" w:cs="Times New Roman"/>
+          <w:color w:val="000000" w:themeColor="text1"/>
+          <w:sz w:val="24"/>
+          <w:szCs w:val="24"/>
+        </w:rPr>
+        <w:t xml:space="preserve">: Tiene 1 cama </w:t>
+      </w:r>
+      <w:r>
+        <w:rPr>
+          <w:rFonts w:ascii="Times New Roman" w:eastAsia="Calibri" w:hAnsi="Times New Roman" w:cs="Times New Roman"/>
+          <w:color w:val="000000" w:themeColor="text1"/>
+          <w:sz w:val="24"/>
+          <w:szCs w:val="24"/>
+        </w:rPr>
+        <w:t>Queen</w:t>
+      </w:r>
+      <w:r>
+        <w:rPr>
+          <w:rFonts w:ascii="Times New Roman" w:eastAsia="Calibri" w:hAnsi="Times New Roman" w:cs="Times New Roman"/>
+          <w:color w:val="000000" w:themeColor="text1"/>
+          <w:sz w:val="24"/>
+          <w:szCs w:val="24"/>
+        </w:rPr>
+        <w:t xml:space="preserve"> o dos semidobles, además tiene minibar compuesto por 4 botellas de licor, dos botellas de agua, 1 kit de aseo personal, 2 gaseosas. En el piso 5.</w:t>
+      </w:r>
+    </w:p>
+    <w:p>
+      <w:pPr>
+        <w:pStyle w:val="Prrafodelista"/>
+        <w:numPr>
+          <w:ilvl w:val="0"/>
+          <w:numId w:val="10"/>
+        </w:numPr>
+        <w:spacing w:line="276" w:lineRule="auto"/>
+        <w:jc w:val="both"/>
+        <w:rPr>
+          <w:rFonts w:ascii="Times New Roman" w:eastAsia="Calibri" w:hAnsi="Times New Roman" w:cs="Times New Roman"/>
+          <w:color w:val="000000" w:themeColor="text1"/>
+          <w:sz w:val="24"/>
+          <w:szCs w:val="24"/>
+          <w:lang w:val="es-ES"/>
+        </w:rPr>
+      </w:pPr>
+      <w:r>
+        <w:rPr>
+          <w:rFonts w:ascii="Times New Roman" w:eastAsia="Calibri" w:hAnsi="Times New Roman" w:cs="Times New Roman"/>
+          <w:b/>
+          <w:bCs/>
+          <w:color w:val="000000" w:themeColor="text1"/>
+          <w:sz w:val="24"/>
+          <w:szCs w:val="24"/>
+        </w:rPr>
+        <w:t>Suite</w:t>
+      </w:r>
+      <w:r>
+        <w:rPr>
+          <w:rFonts w:ascii="Times New Roman" w:eastAsia="Calibri" w:hAnsi="Times New Roman" w:cs="Times New Roman"/>
+          <w:color w:val="000000" w:themeColor="text1"/>
+          <w:sz w:val="24"/>
+          <w:szCs w:val="24"/>
+        </w:rPr>
+        <w:t xml:space="preserve">: Tiene 1 cama King, o una cama </w:t>
+      </w:r>
+      <w:r>
+        <w:rPr>
+          <w:rFonts w:ascii="Times New Roman" w:eastAsia="Calibri" w:hAnsi="Times New Roman" w:cs="Times New Roman"/>
+          <w:color w:val="000000" w:themeColor="text1"/>
+          <w:sz w:val="24"/>
+          <w:szCs w:val="24"/>
+        </w:rPr>
+        <w:t>Queen</w:t>
+      </w:r>
+      <w:r>
+        <w:rPr>
+          <w:rFonts w:ascii="Times New Roman" w:eastAsia="Calibri" w:hAnsi="Times New Roman" w:cs="Times New Roman"/>
+          <w:color w:val="000000" w:themeColor="text1"/>
+          <w:sz w:val="24"/>
+          <w:szCs w:val="24"/>
+        </w:rPr>
+        <w:t xml:space="preserve"> y una semidoble. Además, tiene un minibar compuesto por una botella de vino, 4 botellas de licor, 3 kit de aseo personal, 4 gaseosas. Tiene también un juego de 2 batas de baño. Están en el piso 6.</w:t>
+      </w:r>
+    </w:p>
+    <w:p>
+      <w:pPr>
+        <w:spacing w:line="276" w:lineRule="auto"/>
+        <w:jc w:val="both"/>
+        <w:rPr>
+          <w:rFonts w:ascii="Times New Roman" w:eastAsia="Calibri" w:hAnsi="Times New Roman" w:cs="Times New Roman"/>
+          <w:color w:val="000000" w:themeColor="text1"/>
+          <w:sz w:val="24"/>
+          <w:szCs w:val="24"/>
+        </w:rPr>
+      </w:pPr>
+    </w:p>
+    <w:p>
+      <w:pPr>
+        <w:spacing w:line="276" w:lineRule="auto"/>
+        <w:jc w:val="both"/>
+        <w:rPr>
+          <w:rFonts w:ascii="Times New Roman" w:eastAsia="Calibri" w:hAnsi="Times New Roman" w:cs="Times New Roman"/>
+          <w:color w:val="000000" w:themeColor="text1"/>
+          <w:sz w:val="24"/>
+          <w:szCs w:val="24"/>
+          <w:lang w:val="es-ES"/>
+        </w:rPr>
+      </w:pPr>
+      <w:r>
+        <w:rPr>
+          <w:rFonts w:ascii="Times New Roman" w:eastAsia="Calibri" w:hAnsi="Times New Roman" w:cs="Times New Roman"/>
+          <w:color w:val="000000" w:themeColor="text1"/>
+          <w:sz w:val="24"/>
+          <w:szCs w:val="24"/>
+        </w:rPr>
+        <w:t>Todas las habitaciones tienen un costo: la habitación sencilla cuesta $200.000 la noche, la ejecutiva cuesta $350.000 la noche y la suite cuesta $500.000.</w:t>
+      </w:r>
+    </w:p>
+    <w:p>
+      <w:pPr>
+        <w:spacing w:line="276" w:lineRule="auto"/>
+        <w:jc w:val="both"/>
+        <w:rPr>
+          <w:rFonts w:ascii="Times New Roman" w:eastAsia="Calibri" w:hAnsi="Times New Roman" w:cs="Times New Roman"/>
+          <w:color w:val="000000" w:themeColor="text1"/>
+          <w:sz w:val="24"/>
+          <w:szCs w:val="24"/>
+        </w:rPr>
+      </w:pPr>
+    </w:p>
+    <w:p>
+      <w:pPr>
+        <w:spacing w:line="276" w:lineRule="auto"/>
+        <w:jc w:val="both"/>
+        <w:rPr>
+          <w:rFonts w:ascii="Times New Roman" w:eastAsia="Calibri" w:hAnsi="Times New Roman" w:cs="Times New Roman"/>
+          <w:color w:val="000000" w:themeColor="text1"/>
+          <w:sz w:val="24"/>
+          <w:szCs w:val="24"/>
+          <w:lang w:val="es-ES"/>
+        </w:rPr>
+      </w:pPr>
+      <w:r>
+        <w:rPr>
+          <w:rFonts w:ascii="Times New Roman" w:eastAsia="Calibri" w:hAnsi="Times New Roman" w:cs="Times New Roman"/>
+          <w:color w:val="000000" w:themeColor="text1"/>
+          <w:sz w:val="24"/>
+          <w:szCs w:val="24"/>
+        </w:rPr>
+        <w:t>Las botellas de licor valen 25.000 cada una, la botella de vino vale 50.000, cada kit de aseo vale 9.000, el agua vale 3.500 y las gaseosas 3.000 cada una. El cliente o huésped pueden comprar las batas y cada una cuestan 70.000.</w:t>
+      </w:r>
+    </w:p>
+    <w:p>
+      <w:pPr>
+        <w:spacing w:line="276" w:lineRule="auto"/>
+        <w:jc w:val="both"/>
+        <w:rPr>
+          <w:rFonts w:ascii="Times New Roman" w:eastAsia="Calibri" w:hAnsi="Times New Roman" w:cs="Times New Roman"/>
+          <w:color w:val="000000" w:themeColor="text1"/>
+          <w:sz w:val="24"/>
+          <w:szCs w:val="24"/>
+        </w:rPr>
+      </w:pPr>
+    </w:p>
+    <w:p>
+      <w:pPr>
+        <w:spacing w:line="276" w:lineRule="auto"/>
+        <w:jc w:val="both"/>
+        <w:rPr>
+          <w:rFonts w:ascii="Times New Roman" w:eastAsia="Calibri" w:hAnsi="Times New Roman" w:cs="Times New Roman"/>
+          <w:color w:val="000000" w:themeColor="text1"/>
+          <w:sz w:val="24"/>
+          <w:szCs w:val="24"/>
+        </w:rPr>
+      </w:pPr>
+      <w:r>
+        <w:rPr>
+          <w:rFonts w:ascii="Times New Roman" w:eastAsia="Calibri" w:hAnsi="Times New Roman" w:cs="Times New Roman"/>
+          <w:color w:val="000000" w:themeColor="text1"/>
+          <w:sz w:val="24"/>
+          <w:szCs w:val="24"/>
+        </w:rPr>
+        <w:t xml:space="preserve">Cada habitación que tiene un </w:t>
+      </w:r>
+      <w:r>
+        <w:rPr>
+          <w:rFonts w:ascii="Times New Roman" w:eastAsia="Calibri" w:hAnsi="Times New Roman" w:cs="Times New Roman"/>
+          <w:color w:val="000000" w:themeColor="text1"/>
+          <w:sz w:val="24"/>
+          <w:szCs w:val="24"/>
+          <w:highlight w:val="yellow"/>
+        </w:rPr>
+        <w:t>minibar</w:t>
+      </w:r>
+      <w:r>
+        <w:rPr>
+          <w:rFonts w:ascii="Times New Roman" w:eastAsia="Calibri" w:hAnsi="Times New Roman" w:cs="Times New Roman"/>
+          <w:color w:val="000000" w:themeColor="text1"/>
+          <w:sz w:val="24"/>
+          <w:szCs w:val="24"/>
+        </w:rPr>
+        <w:t xml:space="preserve"> debe tener un método para llenarlo, que debe tener en cuenta cuántos productos quedaron en éste y complementar hasta que nuevamente queden full según lo que debe tener la habitación. </w:t>
+      </w:r>
+      <w:r>
+        <w:rPr>
+          <w:rFonts w:ascii="Times New Roman" w:eastAsia="Calibri" w:hAnsi="Times New Roman" w:cs="Times New Roman"/>
+          <w:color w:val="000000" w:themeColor="text1"/>
+          <w:sz w:val="24"/>
+          <w:szCs w:val="24"/>
+          <w:highlight w:val="yellow"/>
+        </w:rPr>
+        <w:t>Use para ello interfaces</w:t>
+      </w:r>
+      <w:r>
+        <w:rPr>
+          <w:rFonts w:ascii="Times New Roman" w:eastAsia="Calibri" w:hAnsi="Times New Roman" w:cs="Times New Roman"/>
+          <w:color w:val="000000" w:themeColor="text1"/>
+          <w:sz w:val="24"/>
+          <w:szCs w:val="24"/>
+        </w:rPr>
+        <w:t>.</w:t>
+      </w:r>
+    </w:p>
+    <w:p>
+      <w:pPr>
+        <w:spacing w:line="276" w:lineRule="auto"/>
+        <w:jc w:val="both"/>
+        <w:rPr>
+          <w:rFonts w:ascii="Times New Roman" w:eastAsia="Calibri" w:hAnsi="Times New Roman" w:cs="Times New Roman"/>
+          <w:color w:val="000000" w:themeColor="text1"/>
+          <w:sz w:val="24"/>
+          <w:szCs w:val="24"/>
+        </w:rPr>
+      </w:pPr>
+    </w:p>
+    <w:p>
+      <w:pPr>
+        <w:spacing w:line="276" w:lineRule="auto"/>
+        <w:jc w:val="both"/>
+        <w:rPr>
+          <w:rFonts w:ascii="Times New Roman" w:eastAsia="Calibri" w:hAnsi="Times New Roman" w:cs="Times New Roman"/>
+          <w:color w:val="000000" w:themeColor="text1"/>
+          <w:sz w:val="24"/>
+          <w:szCs w:val="24"/>
+          <w:lang w:val="es-ES"/>
+        </w:rPr>
+      </w:pPr>
+      <w:r>
+        <w:rPr>
+          <w:rFonts w:ascii="Times New Roman" w:eastAsia="Calibri" w:hAnsi="Times New Roman" w:cs="Times New Roman"/>
+          <w:color w:val="000000" w:themeColor="text1"/>
+          <w:sz w:val="24"/>
+          <w:szCs w:val="24"/>
+        </w:rPr>
+        <w:t>El hotel dispone un servicio de restaurante con una carta básica: El desayuno vale 15.000, el almuerzo 25.000 y la cena 20.000.  Si pide servicio a la habitación se recarga $5.000, independiente del número de órdenes.  El servicio de lavandería cuesta $12.000 por prenda y la planchada $9.000. Ninguno de estos servicios tiene IVA.</w:t>
+      </w:r>
+      <w:r>
+        <w:rPr>
+          <w:rFonts w:ascii="Times New Roman" w:eastAsia="Calibri" w:hAnsi="Times New Roman" w:cs="Times New Roman"/>
+          <w:color w:val="000000" w:themeColor="text1"/>
+          <w:sz w:val="24"/>
+          <w:szCs w:val="24"/>
+        </w:rPr>
+        <w:tab/>
+      </w:r>
+    </w:p>
+    <w:p>
+      <w:pPr>
+        <w:spacing w:line="276" w:lineRule="auto"/>
+        <w:jc w:val="both"/>
+        <w:rPr>
+          <w:rFonts w:ascii="Times New Roman" w:eastAsia="Calibri" w:hAnsi="Times New Roman" w:cs="Times New Roman"/>
+          <w:color w:val="000000" w:themeColor="text1"/>
+          <w:sz w:val="24"/>
+          <w:szCs w:val="24"/>
+        </w:rPr>
+      </w:pPr>
+    </w:p>
+    <w:p>
+      <w:pPr>
+        <w:spacing w:line="276" w:lineRule="auto"/>
+        <w:jc w:val="both"/>
+        <w:rPr>
+          <w:rFonts w:ascii="Times New Roman" w:eastAsia="Calibri" w:hAnsi="Times New Roman" w:cs="Times New Roman"/>
+          <w:color w:val="000000" w:themeColor="text1"/>
+          <w:sz w:val="24"/>
+          <w:szCs w:val="24"/>
+          <w:lang w:val="es-ES"/>
+        </w:rPr>
+      </w:pPr>
+      <w:r>
+        <w:rPr>
+          <w:rFonts w:ascii="Times New Roman" w:eastAsia="Calibri" w:hAnsi="Times New Roman" w:cs="Times New Roman"/>
+          <w:color w:val="000000" w:themeColor="text1"/>
+          <w:sz w:val="24"/>
+          <w:szCs w:val="24"/>
+        </w:rPr>
+        <w:t xml:space="preserve">La recepción del hotel se encarga de la facturación de cada habitación. El seguro hotelero para cada habitación es el 2.5% del precio por noche y el IVA el 19% que pagan solamente los huéspedes colombianos, los extranjeros están exentos de pago IVA. Se necesita implementar para la recepción el </w:t>
       </w:r>
       <w:proofErr w:type="spellStart"/>
       <w:r>
         <w:rPr>
-          <w:rFonts w:ascii="Calibri" w:eastAsia="Calibri" w:hAnsi="Calibri" w:cs="Calibri"/>
-          <w:color w:val="000000" w:themeColor="text1"/>
-        </w:rPr>
-        <w:t>queen</w:t>
+          <w:rFonts w:ascii="Times New Roman" w:eastAsia="Calibri" w:hAnsi="Times New Roman" w:cs="Times New Roman"/>
+          <w:color w:val="000000" w:themeColor="text1"/>
+          <w:sz w:val="24"/>
+          <w:szCs w:val="24"/>
+        </w:rPr>
+        <w:t>C</w:t>
+      </w:r>
+      <w:r>
+        <w:rPr>
+          <w:rFonts w:ascii="Times New Roman" w:eastAsia="Calibri" w:hAnsi="Times New Roman" w:cs="Times New Roman"/>
+          <w:color w:val="000000" w:themeColor="text1"/>
+          <w:sz w:val="24"/>
+          <w:szCs w:val="24"/>
+        </w:rPr>
+        <w:t>heck</w:t>
       </w:r>
       <w:proofErr w:type="spellEnd"/>
       <w:r>
         <w:rPr>
-          <w:rFonts w:ascii="Calibri" w:eastAsia="Calibri" w:hAnsi="Calibri" w:cs="Calibri"/>
-          <w:color w:val="000000" w:themeColor="text1"/>
-        </w:rPr>
-        <w:t xml:space="preserve"> o dos semidobles, además tiene minibar compuesto por 4 botellas de licor, dos botellas de agua, 1 kit de aseo personal, 2 gaseosas. En el piso 5.</w:t>
-      </w:r>
-    </w:p>
-    <w:p>
-      <w:pPr>
-        <w:spacing w:line="240" w:lineRule="auto"/>
-        <w:rPr>
-          <w:rFonts w:ascii="Calibri" w:eastAsia="Calibri" w:hAnsi="Calibri" w:cs="Calibri"/>
-          <w:color w:val="000000" w:themeColor="text1"/>
-          <w:lang w:val="es-ES"/>
-        </w:rPr>
-      </w:pPr>
-      <w:r>
-        <w:rPr>
-          <w:rFonts w:ascii="Calibri" w:eastAsia="Calibri" w:hAnsi="Calibri" w:cs="Calibri"/>
-          <w:color w:val="000000" w:themeColor="text1"/>
-        </w:rPr>
-        <w:t xml:space="preserve">Suite: Tiene 1 cama King, o una cama </w:t>
+          <w:rFonts w:ascii="Times New Roman" w:eastAsia="Calibri" w:hAnsi="Times New Roman" w:cs="Times New Roman"/>
+          <w:color w:val="000000" w:themeColor="text1"/>
+          <w:sz w:val="24"/>
+          <w:szCs w:val="24"/>
+        </w:rPr>
+        <w:t>-</w:t>
+      </w:r>
+      <w:r>
+        <w:rPr>
+          <w:rFonts w:ascii="Times New Roman" w:eastAsia="Calibri" w:hAnsi="Times New Roman" w:cs="Times New Roman"/>
+          <w:color w:val="000000" w:themeColor="text1"/>
+          <w:sz w:val="24"/>
+          <w:szCs w:val="24"/>
+        </w:rPr>
+        <w:t>I</w:t>
+      </w:r>
+      <w:r>
+        <w:rPr>
+          <w:rFonts w:ascii="Times New Roman" w:eastAsia="Calibri" w:hAnsi="Times New Roman" w:cs="Times New Roman"/>
+          <w:color w:val="000000" w:themeColor="text1"/>
+          <w:sz w:val="24"/>
+          <w:szCs w:val="24"/>
+        </w:rPr>
+        <w:t xml:space="preserve">n </w:t>
       </w:r>
       <w:proofErr w:type="spellStart"/>
       <w:r>
         <w:rPr>
-          <w:rFonts w:ascii="Calibri" w:eastAsia="Calibri" w:hAnsi="Calibri" w:cs="Calibri"/>
-          <w:color w:val="000000" w:themeColor="text1"/>
-        </w:rPr>
-        <w:t>queen</w:t>
+          <w:rFonts w:ascii="Times New Roman" w:eastAsia="Calibri" w:hAnsi="Times New Roman" w:cs="Times New Roman"/>
+          <w:color w:val="000000" w:themeColor="text1"/>
+          <w:sz w:val="24"/>
+          <w:szCs w:val="24"/>
+        </w:rPr>
+        <w:t>C</w:t>
+      </w:r>
+      <w:r>
+        <w:rPr>
+          <w:rFonts w:ascii="Times New Roman" w:eastAsia="Calibri" w:hAnsi="Times New Roman" w:cs="Times New Roman"/>
+          <w:color w:val="000000" w:themeColor="text1"/>
+          <w:sz w:val="24"/>
+          <w:szCs w:val="24"/>
+        </w:rPr>
+        <w:t>heck-</w:t>
+      </w:r>
+      <w:r>
+        <w:rPr>
+          <w:rFonts w:ascii="Times New Roman" w:eastAsia="Calibri" w:hAnsi="Times New Roman" w:cs="Times New Roman"/>
+          <w:color w:val="000000" w:themeColor="text1"/>
+          <w:sz w:val="24"/>
+          <w:szCs w:val="24"/>
+        </w:rPr>
+        <w:t>O</w:t>
+      </w:r>
+      <w:r>
+        <w:rPr>
+          <w:rFonts w:ascii="Times New Roman" w:eastAsia="Calibri" w:hAnsi="Times New Roman" w:cs="Times New Roman"/>
+          <w:color w:val="000000" w:themeColor="text1"/>
+          <w:sz w:val="24"/>
+          <w:szCs w:val="24"/>
+        </w:rPr>
+        <w:t>ut</w:t>
       </w:r>
       <w:proofErr w:type="spellEnd"/>
       <w:r>
         <w:rPr>
-          <w:rFonts w:ascii="Calibri" w:eastAsia="Calibri" w:hAnsi="Calibri" w:cs="Calibri"/>
-          <w:color w:val="000000" w:themeColor="text1"/>
-        </w:rPr>
-        <w:t xml:space="preserve"> y una semidoble. Además, tiene un minibar compuesto por una botella de vino, 4 botellas de licor, 3 kit de aseo personal, 4 gaseosas. Tiene también un juego de 2 batas de baño. Están en el piso 6.</w:t>
-      </w:r>
-    </w:p>
-    <w:p>
-      <w:pPr>
-        <w:rPr>
-          <w:rFonts w:ascii="Calibri" w:eastAsia="Calibri" w:hAnsi="Calibri" w:cs="Calibri"/>
-          <w:color w:val="000000" w:themeColor="text1"/>
-          <w:lang w:val="es-ES"/>
-        </w:rPr>
-      </w:pPr>
-      <w:r>
-        <w:rPr>
-          <w:rFonts w:ascii="Calibri" w:eastAsia="Calibri" w:hAnsi="Calibri" w:cs="Calibri"/>
-          <w:color w:val="000000" w:themeColor="text1"/>
-        </w:rPr>
-        <w:t>Todas las habitaciones tienen un costo: la habitación sencilla cuesta $200.000 la noche, la ejecutiva cuesta $350.000 la noche y la suite cuesta $500.000.</w:t>
-      </w:r>
-    </w:p>
-    <w:p>
-      <w:pPr>
-        <w:rPr>
-          <w:rFonts w:ascii="Calibri" w:eastAsia="Calibri" w:hAnsi="Calibri" w:cs="Calibri"/>
-          <w:color w:val="000000" w:themeColor="text1"/>
-          <w:lang w:val="es-ES"/>
-        </w:rPr>
-      </w:pPr>
-      <w:r>
-        <w:rPr>
-          <w:rFonts w:ascii="Calibri" w:eastAsia="Calibri" w:hAnsi="Calibri" w:cs="Calibri"/>
-          <w:color w:val="000000" w:themeColor="text1"/>
-        </w:rPr>
-        <w:t>Las botellas de licor valen 25.000 cada una, la botella de vino vale 50.000, cada kit de aseo vale 9.000, el agua vale 3.500 y las gaseosas 3.000 cada una. El cliente o huésped pueden comprar las batas y cada una cuestan 70.000.</w:t>
-      </w:r>
-    </w:p>
-    <w:p>
-      <w:pPr>
-        <w:rPr>
-          <w:rFonts w:ascii="Calibri" w:eastAsia="Calibri" w:hAnsi="Calibri" w:cs="Calibri"/>
-          <w:color w:val="000000" w:themeColor="text1"/>
-          <w:lang w:val="es-ES"/>
-        </w:rPr>
-      </w:pPr>
-      <w:r>
-        <w:rPr>
-          <w:rFonts w:ascii="Calibri" w:eastAsia="Calibri" w:hAnsi="Calibri" w:cs="Calibri"/>
-          <w:color w:val="000000" w:themeColor="text1"/>
-        </w:rPr>
-        <w:t xml:space="preserve">Cada habitación que tiene un minibar debe tener un método para llenarlo, que debe tener en cuenta cuántos productos quedaron en éste y complementar hasta que nuevamente queden full según lo que debe tener la habitación. </w:t>
-      </w:r>
-      <w:r>
-        <w:rPr>
-          <w:rFonts w:ascii="Calibri" w:eastAsia="Calibri" w:hAnsi="Calibri" w:cs="Calibri"/>
-          <w:color w:val="000000" w:themeColor="text1"/>
-          <w:highlight w:val="yellow"/>
-        </w:rPr>
-        <w:t>Use para ello interfaces</w:t>
-      </w:r>
-      <w:r>
-        <w:rPr>
-          <w:rFonts w:ascii="Calibri" w:eastAsia="Calibri" w:hAnsi="Calibri" w:cs="Calibri"/>
-          <w:color w:val="000000" w:themeColor="text1"/>
-        </w:rPr>
-        <w:t>.</w:t>
-      </w:r>
-    </w:p>
-    <w:p>
-      <w:pPr>
-        <w:rPr>
-          <w:rFonts w:ascii="Calibri" w:eastAsia="Calibri" w:hAnsi="Calibri" w:cs="Calibri"/>
-          <w:color w:val="000000" w:themeColor="text1"/>
-          <w:lang w:val="es-ES"/>
-        </w:rPr>
-      </w:pPr>
-      <w:r>
-        <w:rPr>
-          <w:rFonts w:ascii="Calibri" w:eastAsia="Calibri" w:hAnsi="Calibri" w:cs="Calibri"/>
-          <w:color w:val="000000" w:themeColor="text1"/>
-        </w:rPr>
-        <w:t>El hotel dispone un servicio de restaurante con una carta básica: El desayuno vale 15.000, el almuerzo 25.000 y la cena 20.000.  Si pide servicio a la habitación se recarga $5.000, independiente del número de órdenes.  El servicio de lavandería cuesta $12.000 por prenda y la planchada $9.000. Ninguno de estos servicios tiene IVA.</w:t>
-      </w:r>
-      <w:r>
-        <w:rPr>
-          <w:rFonts w:ascii="Calibri" w:eastAsia="Calibri" w:hAnsi="Calibri" w:cs="Calibri"/>
-          <w:color w:val="000000" w:themeColor="text1"/>
-        </w:rPr>
-        <w:tab/>
-      </w:r>
-    </w:p>
-    <w:p>
-      <w:pPr>
-        <w:rPr>
-          <w:rFonts w:ascii="Calibri" w:eastAsia="Calibri" w:hAnsi="Calibri" w:cs="Calibri"/>
-          <w:color w:val="000000" w:themeColor="text1"/>
-          <w:lang w:val="es-ES"/>
-        </w:rPr>
-      </w:pPr>
-      <w:r>
-        <w:rPr>
-          <w:rFonts w:ascii="Calibri" w:eastAsia="Calibri" w:hAnsi="Calibri" w:cs="Calibri"/>
-          <w:color w:val="000000" w:themeColor="text1"/>
-        </w:rPr>
-        <w:t xml:space="preserve">La recepción del hotel se encarga de la facturación de cada habitación. El seguro hotelero para cada habitación es el 2.5% del precio por noche y el IVA el 19% que pagan solamente los huéspedes colombianos, los extranjeros están exentos de pago IVA. Se necesita implementar para la recepción el </w:t>
+          <w:rFonts w:ascii="Times New Roman" w:eastAsia="Calibri" w:hAnsi="Times New Roman" w:cs="Times New Roman"/>
+          <w:color w:val="000000" w:themeColor="text1"/>
+          <w:sz w:val="24"/>
+          <w:szCs w:val="24"/>
+        </w:rPr>
+        <w:t xml:space="preserve"> y la facturación al momento del </w:t>
       </w:r>
       <w:proofErr w:type="spellStart"/>
       <w:r>
         <w:rPr>
-          <w:rFonts w:ascii="Calibri" w:eastAsia="Calibri" w:hAnsi="Calibri" w:cs="Calibri"/>
-          <w:color w:val="000000" w:themeColor="text1"/>
-        </w:rPr>
-        <w:t>check</w:t>
+          <w:rFonts w:ascii="Times New Roman" w:eastAsia="Calibri" w:hAnsi="Times New Roman" w:cs="Times New Roman"/>
+          <w:color w:val="000000" w:themeColor="text1"/>
+          <w:sz w:val="24"/>
+          <w:szCs w:val="24"/>
+        </w:rPr>
+        <w:t>Check-Out</w:t>
       </w:r>
       <w:proofErr w:type="spellEnd"/>
       <w:r>
         <w:rPr>
-          <w:rFonts w:ascii="Calibri" w:eastAsia="Calibri" w:hAnsi="Calibri" w:cs="Calibri"/>
-          <w:color w:val="000000" w:themeColor="text1"/>
-        </w:rPr>
-        <w:t xml:space="preserve">-in </w:t>
+          <w:rFonts w:ascii="Times New Roman" w:eastAsia="Calibri" w:hAnsi="Times New Roman" w:cs="Times New Roman"/>
+          <w:color w:val="000000" w:themeColor="text1"/>
+          <w:sz w:val="24"/>
+          <w:szCs w:val="24"/>
+        </w:rPr>
+        <w:t>, con todos los consumibles. </w:t>
+      </w:r>
+    </w:p>
+    <w:p>
+      <w:pPr>
+        <w:spacing w:line="276" w:lineRule="auto"/>
+        <w:jc w:val="both"/>
+        <w:rPr>
+          <w:rFonts w:ascii="Times New Roman" w:eastAsia="Calibri" w:hAnsi="Times New Roman" w:cs="Times New Roman"/>
+          <w:color w:val="000000" w:themeColor="text1"/>
+          <w:sz w:val="24"/>
+          <w:szCs w:val="24"/>
+          <w:lang w:val="es-ES"/>
+        </w:rPr>
+      </w:pPr>
+      <w:r>
+        <w:rPr>
+          <w:rFonts w:ascii="Times New Roman" w:eastAsia="Calibri" w:hAnsi="Times New Roman" w:cs="Times New Roman"/>
+          <w:color w:val="000000" w:themeColor="text1"/>
+          <w:sz w:val="24"/>
+          <w:szCs w:val="24"/>
+        </w:rPr>
+        <w:lastRenderedPageBreak/>
+        <w:t>Hay una oficina que maneja las reservas que se hacen, cuántas y cuáles habitaciones tienen reservas, cuáles están ocupadas y durante cuánto tiempo, cuándo desocupan una habitación para poder montar una nueva reserva. </w:t>
+      </w:r>
+    </w:p>
+    <w:p>
+      <w:pPr>
+        <w:spacing w:line="276" w:lineRule="auto"/>
+        <w:jc w:val="both"/>
+        <w:rPr>
+          <w:rFonts w:ascii="Times New Roman" w:eastAsia="Calibri" w:hAnsi="Times New Roman" w:cs="Times New Roman"/>
+          <w:color w:val="000000" w:themeColor="text1"/>
+          <w:sz w:val="24"/>
+          <w:szCs w:val="24"/>
+        </w:rPr>
+      </w:pPr>
+    </w:p>
+    <w:p>
+      <w:pPr>
+        <w:spacing w:line="276" w:lineRule="auto"/>
+        <w:jc w:val="both"/>
+        <w:rPr>
+          <w:rFonts w:ascii="Times New Roman" w:eastAsia="Calibri" w:hAnsi="Times New Roman" w:cs="Times New Roman"/>
+          <w:color w:val="000000" w:themeColor="text1"/>
+          <w:sz w:val="24"/>
+          <w:szCs w:val="24"/>
+          <w:lang w:val="es-ES"/>
+        </w:rPr>
+      </w:pPr>
+      <w:r>
+        <w:rPr>
+          <w:rFonts w:ascii="Times New Roman" w:eastAsia="Calibri" w:hAnsi="Times New Roman" w:cs="Times New Roman"/>
+          <w:color w:val="000000" w:themeColor="text1"/>
+          <w:sz w:val="24"/>
+          <w:szCs w:val="24"/>
+        </w:rPr>
+        <w:t xml:space="preserve">El hotel tiene clientes y huéspedes. Tanto el cliente como el huésped tienen nombre, tipo id (CC, TI, PA, CE), número de documento y teléfono celular. Además, el cliente es aquel que es miembro del programa de fidelidad de la cadena de hoteles y tiene un código especial y a ellos se les aplica un descuento especial que cada semana cambia. </w:t>
+      </w:r>
+      <w:r>
+        <w:rPr>
+          <w:rFonts w:ascii="Times New Roman" w:eastAsia="Segoe UI" w:hAnsi="Times New Roman" w:cs="Times New Roman"/>
+          <w:color w:val="000000" w:themeColor="text1"/>
+          <w:sz w:val="24"/>
+          <w:szCs w:val="24"/>
+        </w:rPr>
+        <w:t>Únicamente los clientes</w:t>
+      </w:r>
+      <w:r>
+        <w:rPr>
+          <w:rFonts w:ascii="Times New Roman" w:eastAsia="Calibri" w:hAnsi="Times New Roman" w:cs="Times New Roman"/>
+          <w:color w:val="000000" w:themeColor="text1"/>
+          <w:sz w:val="24"/>
+          <w:szCs w:val="24"/>
+        </w:rPr>
+        <w:t xml:space="preserve"> pueden llegar al hotel y solicitar una habitación sin hacer una reserva.</w:t>
+      </w:r>
+    </w:p>
+    <w:p>
+      <w:pPr>
+        <w:spacing w:line="276" w:lineRule="auto"/>
+        <w:jc w:val="both"/>
+        <w:rPr>
+          <w:rFonts w:ascii="Times New Roman" w:eastAsia="Calibri" w:hAnsi="Times New Roman" w:cs="Times New Roman"/>
+          <w:color w:val="000000" w:themeColor="text1"/>
+          <w:sz w:val="24"/>
+          <w:szCs w:val="24"/>
+        </w:rPr>
+      </w:pPr>
+    </w:p>
+    <w:p>
+      <w:pPr>
+        <w:spacing w:line="276" w:lineRule="auto"/>
+        <w:jc w:val="both"/>
+        <w:rPr>
+          <w:rFonts w:ascii="Times New Roman" w:eastAsia="Calibri" w:hAnsi="Times New Roman" w:cs="Times New Roman"/>
+          <w:color w:val="000000" w:themeColor="text1"/>
+          <w:sz w:val="24"/>
+          <w:szCs w:val="24"/>
+        </w:rPr>
+      </w:pPr>
+      <w:r>
+        <w:rPr>
+          <w:rFonts w:ascii="Times New Roman" w:eastAsia="Calibri" w:hAnsi="Times New Roman" w:cs="Times New Roman"/>
+          <w:color w:val="000000" w:themeColor="text1"/>
+          <w:sz w:val="24"/>
+          <w:szCs w:val="24"/>
+        </w:rPr>
+        <w:t>El programa debe tener una clase para cargar desde archivos planos la información de clientes y huéspedes, teniendo en cuenta que ambos objetos tienen información diferente.</w:t>
+      </w:r>
+    </w:p>
+    <w:p>
+      <w:pPr>
+        <w:spacing w:line="276" w:lineRule="auto"/>
+        <w:jc w:val="both"/>
+        <w:rPr>
+          <w:rFonts w:ascii="Times New Roman" w:eastAsia="Calibri" w:hAnsi="Times New Roman" w:cs="Times New Roman"/>
+          <w:color w:val="000000" w:themeColor="text1"/>
+          <w:sz w:val="24"/>
+          <w:szCs w:val="24"/>
+          <w:lang w:val="es-ES"/>
+        </w:rPr>
+      </w:pPr>
+    </w:p>
+    <w:p>
+      <w:pPr>
+        <w:spacing w:line="276" w:lineRule="auto"/>
+        <w:jc w:val="both"/>
+        <w:rPr>
+          <w:rFonts w:ascii="Times New Roman" w:eastAsia="Calibri" w:hAnsi="Times New Roman" w:cs="Times New Roman"/>
+          <w:color w:val="000000" w:themeColor="text1"/>
+          <w:sz w:val="24"/>
+          <w:szCs w:val="24"/>
+          <w:lang w:val="es-ES"/>
+        </w:rPr>
+      </w:pPr>
+      <w:r>
+        <w:rPr>
+          <w:rFonts w:ascii="Times New Roman" w:eastAsia="Calibri" w:hAnsi="Times New Roman" w:cs="Times New Roman"/>
+          <w:color w:val="000000" w:themeColor="text1"/>
+          <w:sz w:val="24"/>
+          <w:szCs w:val="24"/>
+          <w:lang w:val="es-ES"/>
+        </w:rPr>
+        <w:t xml:space="preserve">Eventos; debe haber un evento que le informe a la recepción la llegada de una nueva reserva. Otro evento al momento de hacer </w:t>
       </w:r>
       <w:proofErr w:type="spellStart"/>
       <w:r>
         <w:rPr>
-          <w:rFonts w:ascii="Calibri" w:eastAsia="Calibri" w:hAnsi="Calibri" w:cs="Calibri"/>
-          <w:color w:val="000000" w:themeColor="text1"/>
-        </w:rPr>
-        <w:t>check-out</w:t>
+          <w:rFonts w:ascii="Times New Roman" w:eastAsia="Calibri" w:hAnsi="Times New Roman" w:cs="Times New Roman"/>
+          <w:color w:val="000000" w:themeColor="text1"/>
+          <w:sz w:val="24"/>
+          <w:szCs w:val="24"/>
+        </w:rPr>
+        <w:t>Check-Out</w:t>
       </w:r>
       <w:proofErr w:type="spellEnd"/>
       <w:r>
         <w:rPr>
-          <w:rFonts w:ascii="Calibri" w:eastAsia="Calibri" w:hAnsi="Calibri" w:cs="Calibri"/>
-          <w:color w:val="000000" w:themeColor="text1"/>
-        </w:rPr>
-        <w:t xml:space="preserve"> y la facturación al momento del </w:t>
-      </w:r>
-      <w:proofErr w:type="spellStart"/>
-      <w:r>
-        <w:rPr>
-          <w:rFonts w:ascii="Calibri" w:eastAsia="Calibri" w:hAnsi="Calibri" w:cs="Calibri"/>
-          <w:color w:val="000000" w:themeColor="text1"/>
-        </w:rPr>
-        <w:t>checkout</w:t>
-      </w:r>
-      <w:proofErr w:type="spellEnd"/>
-      <w:r>
-        <w:rPr>
-          <w:rFonts w:ascii="Calibri" w:eastAsia="Calibri" w:hAnsi="Calibri" w:cs="Calibri"/>
-          <w:color w:val="000000" w:themeColor="text1"/>
-        </w:rPr>
-        <w:t>, con todos los consumibles. </w:t>
-      </w:r>
-    </w:p>
-    <w:p>
-      <w:pPr>
-        <w:rPr>
-          <w:rFonts w:ascii="Calibri" w:eastAsia="Calibri" w:hAnsi="Calibri" w:cs="Calibri"/>
-          <w:color w:val="000000" w:themeColor="text1"/>
-          <w:lang w:val="es-ES"/>
-        </w:rPr>
-      </w:pPr>
-      <w:r>
-        <w:rPr>
-          <w:rFonts w:ascii="Calibri" w:eastAsia="Calibri" w:hAnsi="Calibri" w:cs="Calibri"/>
-          <w:color w:val="000000" w:themeColor="text1"/>
-        </w:rPr>
-        <w:t>Hay una oficina que maneja las reservas que se hacen, cuántas y cuáles habitaciones tienen reservas, cuáles están ocupadas y durante cuánto tiempo, cuándo desocupan una habitación para poder montar una nueva reserva. </w:t>
-      </w:r>
-    </w:p>
-    <w:p>
-      <w:pPr>
-        <w:rPr>
-          <w:rFonts w:ascii="Calibri" w:eastAsia="Calibri" w:hAnsi="Calibri" w:cs="Calibri"/>
-          <w:color w:val="000000" w:themeColor="text1"/>
-          <w:lang w:val="es-ES"/>
-        </w:rPr>
-      </w:pPr>
-      <w:r>
-        <w:rPr>
-          <w:rFonts w:ascii="Calibri" w:eastAsia="Calibri" w:hAnsi="Calibri" w:cs="Calibri"/>
-          <w:color w:val="000000" w:themeColor="text1"/>
-        </w:rPr>
-        <w:t xml:space="preserve">El hotel tiene clientes y huéspedes. Tanto el cliente como el huésped tienen nombre, tipo id (CC, TI, PA, CE), número de documento y teléfono celular. Además, el cliente es aquel que es miembro del programa de fidelidad de la cadena de hoteles y tiene un código especial y a ellos se les aplica un descuento especial que cada semana cambia. </w:t>
-      </w:r>
-      <w:r>
-        <w:rPr>
-          <w:rFonts w:ascii="Segoe UI" w:eastAsia="Segoe UI" w:hAnsi="Segoe UI" w:cs="Segoe UI"/>
-          <w:color w:val="000000" w:themeColor="text1"/>
-        </w:rPr>
-        <w:t>Únicamente los clientes</w:t>
-      </w:r>
-      <w:r>
-        <w:rPr>
-          <w:rFonts w:ascii="Calibri" w:eastAsia="Calibri" w:hAnsi="Calibri" w:cs="Calibri"/>
-          <w:color w:val="000000" w:themeColor="text1"/>
-        </w:rPr>
-        <w:t xml:space="preserve"> pueden llegar al hotel y solicitar una habitación sin hacer una reserva.</w:t>
-      </w:r>
-    </w:p>
-    <w:p>
-      <w:pPr>
-        <w:rPr>
-          <w:rFonts w:ascii="Calibri" w:eastAsia="Calibri" w:hAnsi="Calibri" w:cs="Calibri"/>
-          <w:color w:val="000000" w:themeColor="text1"/>
-        </w:rPr>
-      </w:pPr>
-    </w:p>
-    <w:p>
-      <w:pPr>
-        <w:rPr>
-          <w:rFonts w:ascii="Calibri" w:eastAsia="Calibri" w:hAnsi="Calibri" w:cs="Calibri"/>
-          <w:color w:val="000000" w:themeColor="text1"/>
-        </w:rPr>
-      </w:pPr>
-      <w:r>
-        <w:rPr>
-          <w:rFonts w:ascii="Calibri" w:eastAsia="Calibri" w:hAnsi="Calibri" w:cs="Calibri"/>
-          <w:color w:val="000000" w:themeColor="text1"/>
-        </w:rPr>
-        <w:lastRenderedPageBreak/>
-        <w:t>El programa debe tener una clase para cargar desde archivos planos la información de clientes y huéspedes, teniendo en cuenta que ambos objetos tienen información diferente.</w:t>
-      </w:r>
-    </w:p>
-    <w:p>
-      <w:pPr>
-        <w:rPr>
-          <w:rFonts w:ascii="Calibri" w:eastAsia="Calibri" w:hAnsi="Calibri" w:cs="Calibri"/>
-          <w:color w:val="000000" w:themeColor="text1"/>
-          <w:lang w:val="es-ES"/>
-        </w:rPr>
-      </w:pPr>
-      <w:r>
-        <w:rPr>
-          <w:rFonts w:ascii="Calibri" w:eastAsia="Calibri" w:hAnsi="Calibri" w:cs="Calibri"/>
-          <w:color w:val="000000" w:themeColor="text1"/>
-          <w:lang w:val="es-ES"/>
-        </w:rPr>
-        <w:t xml:space="preserve">Eventos; debe haber un evento que le informe a la recepción la llegada de una nueva reserva. Otro evento al momento de hacer </w:t>
-      </w:r>
-      <w:proofErr w:type="spellStart"/>
-      <w:r>
-        <w:rPr>
-          <w:rFonts w:ascii="Calibri" w:eastAsia="Calibri" w:hAnsi="Calibri" w:cs="Calibri"/>
-          <w:color w:val="000000" w:themeColor="text1"/>
-          <w:lang w:val="es-ES"/>
-        </w:rPr>
-        <w:t>checkout</w:t>
-      </w:r>
-      <w:proofErr w:type="spellEnd"/>
-      <w:r>
-        <w:rPr>
-          <w:rFonts w:ascii="Calibri" w:eastAsia="Calibri" w:hAnsi="Calibri" w:cs="Calibri"/>
-          <w:color w:val="000000" w:themeColor="text1"/>
-          <w:lang w:val="es-ES"/>
-        </w:rPr>
-        <w:t xml:space="preserve"> que informe los consumos y un último evento que informe al cliente del pago.</w:t>
-      </w:r>
-    </w:p>
-    <w:p>
-      <w:pPr>
-        <w:rPr>
+          <w:rFonts w:ascii="Times New Roman" w:eastAsia="Calibri" w:hAnsi="Times New Roman" w:cs="Times New Roman"/>
+          <w:color w:val="000000" w:themeColor="text1"/>
+          <w:sz w:val="24"/>
+          <w:szCs w:val="24"/>
+        </w:rPr>
+        <w:t xml:space="preserve"> </w:t>
+      </w:r>
+      <w:r>
+        <w:rPr>
+          <w:rFonts w:ascii="Times New Roman" w:eastAsia="Calibri" w:hAnsi="Times New Roman" w:cs="Times New Roman"/>
+          <w:color w:val="000000" w:themeColor="text1"/>
+          <w:sz w:val="24"/>
+          <w:szCs w:val="24"/>
+          <w:lang w:val="es-ES"/>
+        </w:rPr>
+        <w:t>que informe los consumos y un último evento que informe al cliente del pago.</w:t>
+      </w:r>
+    </w:p>
+    <w:p>
+      <w:pPr>
+        <w:rPr>
+          <w:u w:val="single"/>
           <w:lang w:val="es-ES"/>
         </w:rPr>
       </w:pPr>
@@ -1736,6 +2069,119 @@
     </w:lvl>
   </w:abstractNum>
   <w:abstractNum w:abstractNumId="4" w15:restartNumberingAfterBreak="0">
+    <w:nsid w:val="345F5056"/>
+    <w:multiLevelType w:val="hybridMultilevel"/>
+    <w:tmpl w:val="DC6C9D7E"/>
+    <w:lvl w:ilvl="0" w:tplc="04090001">
+      <w:start w:val="1"/>
+      <w:numFmt w:val="bullet"/>
+      <w:lvlText w:val=""/>
+      <w:lvlJc w:val="left"/>
+      <w:pPr>
+        <w:ind w:left="720" w:hanging="360"/>
+      </w:pPr>
+      <w:rPr>
+        <w:rFonts w:ascii="Symbol" w:hAnsi="Symbol" w:hint="default"/>
+      </w:rPr>
+    </w:lvl>
+    <w:lvl w:ilvl="1" w:tplc="04090003" w:tentative="1">
+      <w:start w:val="1"/>
+      <w:numFmt w:val="bullet"/>
+      <w:lvlText w:val="o"/>
+      <w:lvlJc w:val="left"/>
+      <w:pPr>
+        <w:ind w:left="1440" w:hanging="360"/>
+      </w:pPr>
+      <w:rPr>
+        <w:rFonts w:ascii="Courier New" w:hAnsi="Courier New" w:cs="Courier New" w:hint="default"/>
+      </w:rPr>
+    </w:lvl>
+    <w:lvl w:ilvl="2" w:tplc="04090005" w:tentative="1">
+      <w:start w:val="1"/>
+      <w:numFmt w:val="bullet"/>
+      <w:lvlText w:val=""/>
+      <w:lvlJc w:val="left"/>
+      <w:pPr>
+        <w:ind w:left="2160" w:hanging="360"/>
+      </w:pPr>
+      <w:rPr>
+        <w:rFonts w:ascii="Wingdings" w:hAnsi="Wingdings" w:hint="default"/>
+      </w:rPr>
+    </w:lvl>
+    <w:lvl w:ilvl="3" w:tplc="04090001" w:tentative="1">
+      <w:start w:val="1"/>
+      <w:numFmt w:val="bullet"/>
+      <w:lvlText w:val=""/>
+      <w:lvlJc w:val="left"/>
+      <w:pPr>
+        <w:ind w:left="2880" w:hanging="360"/>
+      </w:pPr>
+      <w:rPr>
+        <w:rFonts w:ascii="Symbol" w:hAnsi="Symbol" w:hint="default"/>
+      </w:rPr>
+    </w:lvl>
+    <w:lvl w:ilvl="4" w:tplc="04090003" w:tentative="1">
+      <w:start w:val="1"/>
+      <w:numFmt w:val="bullet"/>
+      <w:lvlText w:val="o"/>
+      <w:lvlJc w:val="left"/>
+      <w:pPr>
+        <w:ind w:left="3600" w:hanging="360"/>
+      </w:pPr>
+      <w:rPr>
+        <w:rFonts w:ascii="Courier New" w:hAnsi="Courier New" w:cs="Courier New" w:hint="default"/>
+      </w:rPr>
+    </w:lvl>
+    <w:lvl w:ilvl="5" w:tplc="04090005" w:tentative="1">
+      <w:start w:val="1"/>
+      <w:numFmt w:val="bullet"/>
+      <w:lvlText w:val=""/>
+      <w:lvlJc w:val="left"/>
+      <w:pPr>
+        <w:ind w:left="4320" w:hanging="360"/>
+      </w:pPr>
+      <w:rPr>
+        <w:rFonts w:ascii="Wingdings" w:hAnsi="Wingdings" w:hint="default"/>
+      </w:rPr>
+    </w:lvl>
+    <w:lvl w:ilvl="6" w:tplc="04090001" w:tentative="1">
+      <w:start w:val="1"/>
+      <w:numFmt w:val="bullet"/>
+      <w:lvlText w:val=""/>
+      <w:lvlJc w:val="left"/>
+      <w:pPr>
+        <w:ind w:left="5040" w:hanging="360"/>
+      </w:pPr>
+      <w:rPr>
+        <w:rFonts w:ascii="Symbol" w:hAnsi="Symbol" w:hint="default"/>
+      </w:rPr>
+    </w:lvl>
+    <w:lvl w:ilvl="7" w:tplc="04090003" w:tentative="1">
+      <w:start w:val="1"/>
+      <w:numFmt w:val="bullet"/>
+      <w:lvlText w:val="o"/>
+      <w:lvlJc w:val="left"/>
+      <w:pPr>
+        <w:ind w:left="5760" w:hanging="360"/>
+      </w:pPr>
+      <w:rPr>
+        <w:rFonts w:ascii="Courier New" w:hAnsi="Courier New" w:cs="Courier New" w:hint="default"/>
+      </w:rPr>
+    </w:lvl>
+    <w:lvl w:ilvl="8" w:tplc="04090005" w:tentative="1">
+      <w:start w:val="1"/>
+      <w:numFmt w:val="bullet"/>
+      <w:lvlText w:val=""/>
+      <w:lvlJc w:val="left"/>
+      <w:pPr>
+        <w:ind w:left="6480" w:hanging="360"/>
+      </w:pPr>
+      <w:rPr>
+        <w:rFonts w:ascii="Wingdings" w:hAnsi="Wingdings" w:hint="default"/>
+      </w:rPr>
+    </w:lvl>
+  </w:abstractNum>
+  <w:abstractNum w:abstractNumId="5" w15:restartNumberingAfterBreak="0">
     <w:nsid w:val="5D875224"/>
     <w:multiLevelType w:val="hybridMultilevel"/>
     <w:tmpl w:val="83AE17C6"/>
@@ -1824,7 +2270,7 @@
       </w:pPr>
     </w:lvl>
   </w:abstractNum>
-  <w:abstractNum w:abstractNumId="5" w15:restartNumberingAfterBreak="0">
+  <w:abstractNum w:abstractNumId="6" w15:restartNumberingAfterBreak="0">
     <w:nsid w:val="5E13457B"/>
     <w:multiLevelType w:val="hybridMultilevel"/>
     <w:tmpl w:val="93FC97F2"/>
@@ -1937,7 +2383,7 @@
       </w:rPr>
     </w:lvl>
   </w:abstractNum>
-  <w:abstractNum w:abstractNumId="6" w15:restartNumberingAfterBreak="0">
+  <w:abstractNum w:abstractNumId="7" w15:restartNumberingAfterBreak="0">
     <w:nsid w:val="69907680"/>
     <w:multiLevelType w:val="hybridMultilevel"/>
     <w:tmpl w:val="978669B8"/>
@@ -2050,7 +2496,7 @@
       </w:rPr>
     </w:lvl>
   </w:abstractNum>
-  <w:abstractNum w:abstractNumId="7" w15:restartNumberingAfterBreak="0">
+  <w:abstractNum w:abstractNumId="8" w15:restartNumberingAfterBreak="0">
     <w:nsid w:val="6ED40A1E"/>
     <w:multiLevelType w:val="hybridMultilevel"/>
     <w:tmpl w:val="8DBE33A0"/>
@@ -2163,7 +2609,7 @@
       </w:rPr>
     </w:lvl>
   </w:abstractNum>
-  <w:abstractNum w:abstractNumId="8" w15:restartNumberingAfterBreak="0">
+  <w:abstractNum w:abstractNumId="9" w15:restartNumberingAfterBreak="0">
     <w:nsid w:val="79E81B2B"/>
     <w:multiLevelType w:val="hybridMultilevel"/>
     <w:tmpl w:val="FC4C97E0"/>
@@ -2277,16 +2723,16 @@
     </w:lvl>
   </w:abstractNum>
   <w:num w:numId="1" w16cid:durableId="2001959033">
-    <w:abstractNumId w:val="4"/>
+    <w:abstractNumId w:val="5"/>
   </w:num>
   <w:num w:numId="2" w16cid:durableId="1643274135">
+    <w:abstractNumId w:val="7"/>
+  </w:num>
+  <w:num w:numId="3" w16cid:durableId="105541445">
     <w:abstractNumId w:val="6"/>
   </w:num>
-  <w:num w:numId="3" w16cid:durableId="105541445">
-    <w:abstractNumId w:val="5"/>
-  </w:num>
   <w:num w:numId="4" w16cid:durableId="509485220">
-    <w:abstractNumId w:val="7"/>
+    <w:abstractNumId w:val="8"/>
   </w:num>
   <w:num w:numId="5" w16cid:durableId="1727989249">
     <w:abstractNumId w:val="1"/>
@@ -2295,13 +2741,16 @@
     <w:abstractNumId w:val="0"/>
   </w:num>
   <w:num w:numId="7" w16cid:durableId="452021795">
-    <w:abstractNumId w:val="8"/>
+    <w:abstractNumId w:val="9"/>
   </w:num>
   <w:num w:numId="8" w16cid:durableId="650407698">
     <w:abstractNumId w:val="2"/>
   </w:num>
   <w:num w:numId="9" w16cid:durableId="1674146089">
     <w:abstractNumId w:val="3"/>
+  </w:num>
+  <w:num w:numId="10" w16cid:durableId="2052462063">
+    <w:abstractNumId w:val="4"/>
   </w:num>
 </w:numbering>
 </file>
@@ -3027,25 +3476,6 @@
 </file>
 
 <file path=customXml/item1.xml><?xml version="1.0" encoding="utf-8"?>
-<?mso-contentType ?>
-<FormTemplates xmlns="http://schemas.microsoft.com/sharepoint/v3/contenttype/forms">
-  <Display>DocumentLibraryForm</Display>
-  <Edit>DocumentLibraryForm</Edit>
-  <New>DocumentLibraryForm</New>
-</FormTemplates>
-</file>
-
-<file path=customXml/item2.xml><?xml version="1.0" encoding="utf-8"?>
-<p:properties xmlns:p="http://schemas.microsoft.com/office/2006/metadata/properties" xmlns:xsi="http://www.w3.org/2001/XMLSchema-instance" xmlns:pc="http://schemas.microsoft.com/office/infopath/2007/PartnerControls">
-  <documentManagement>
-    <_ip_UnifiedCompliancePolicyUIAction xmlns="http://schemas.microsoft.com/sharepoint/v3" xsi:nil="true"/>
-    <_ip_UnifiedCompliancePolicyProperties xmlns="http://schemas.microsoft.com/sharepoint/v3" xsi:nil="true"/>
-    <_activity xmlns="c3e7940a-31ff-4bf4-963c-0e9525f0554a" xsi:nil="true"/>
-  </documentManagement>
-</p:properties>
-</file>
-
-<file path=customXml/item3.xml><?xml version="1.0" encoding="utf-8"?>
 <ct:contentTypeSchema xmlns:ct="http://schemas.microsoft.com/office/2006/metadata/contentType" xmlns:ma="http://schemas.microsoft.com/office/2006/metadata/properties/metaAttributes" ct:_="" ma:_="" ma:contentTypeName="Document" ma:contentTypeID="0x010100851FAE7F10204346A41098E7E9DC9212" ma:contentTypeVersion="18" ma:contentTypeDescription="Create a new document." ma:contentTypeScope="" ma:versionID="f4a3cc988c7503bae6dba69cbd3ef0de">
   <xsd:schema xmlns:xsd="http://www.w3.org/2001/XMLSchema" xmlns:xs="http://www.w3.org/2001/XMLSchema" xmlns:p="http://schemas.microsoft.com/office/2006/metadata/properties" xmlns:ns1="http://schemas.microsoft.com/sharepoint/v3" xmlns:ns3="e960ec47-3a9a-402c-af06-ddf0f73fb207" xmlns:ns4="c3e7940a-31ff-4bf4-963c-0e9525f0554a" targetNamespace="http://schemas.microsoft.com/office/2006/metadata/properties" ma:root="true" ma:fieldsID="9d01590b9cd94a689e47095e8830092c" ns1:_="" ns3:_="" ns4:_="">
     <xsd:import namespace="http://schemas.microsoft.com/sharepoint/v3"/>
@@ -3303,26 +3733,26 @@
 </ct:contentTypeSchema>
 </file>
 
-<file path=customXml/itemProps1.xml><?xml version="1.0" encoding="utf-8"?>
-<ds:datastoreItem xmlns:ds="http://schemas.openxmlformats.org/officeDocument/2006/customXml" ds:itemID="{BC338720-83A1-4C17-BAA8-FFF1E33C8AC2}">
-  <ds:schemaRefs>
-    <ds:schemaRef ds:uri="http://schemas.microsoft.com/sharepoint/v3/contenttype/forms"/>
-  </ds:schemaRefs>
-</ds:datastoreItem>
+<file path=customXml/item2.xml><?xml version="1.0" encoding="utf-8"?>
+<p:properties xmlns:p="http://schemas.microsoft.com/office/2006/metadata/properties" xmlns:xsi="http://www.w3.org/2001/XMLSchema-instance" xmlns:pc="http://schemas.microsoft.com/office/infopath/2007/PartnerControls">
+  <documentManagement>
+    <_ip_UnifiedCompliancePolicyUIAction xmlns="http://schemas.microsoft.com/sharepoint/v3" xsi:nil="true"/>
+    <_ip_UnifiedCompliancePolicyProperties xmlns="http://schemas.microsoft.com/sharepoint/v3" xsi:nil="true"/>
+    <_activity xmlns="c3e7940a-31ff-4bf4-963c-0e9525f0554a" xsi:nil="true"/>
+  </documentManagement>
+</p:properties>
 </file>
 
-<file path=customXml/itemProps2.xml><?xml version="1.0" encoding="utf-8"?>
-<ds:datastoreItem xmlns:ds="http://schemas.openxmlformats.org/officeDocument/2006/customXml" ds:itemID="{87F5FA68-5F27-45CA-AD58-91F7A590141B}">
-  <ds:schemaRefs>
-    <ds:schemaRef ds:uri="http://schemas.microsoft.com/office/2006/metadata/properties"/>
-    <ds:schemaRef ds:uri="http://schemas.microsoft.com/office/infopath/2007/PartnerControls"/>
-    <ds:schemaRef ds:uri="http://schemas.microsoft.com/sharepoint/v3"/>
-    <ds:schemaRef ds:uri="c3e7940a-31ff-4bf4-963c-0e9525f0554a"/>
-  </ds:schemaRefs>
-</ds:datastoreItem>
+<file path=customXml/item3.xml><?xml version="1.0" encoding="utf-8"?>
+<?mso-contentType ?>
+<FormTemplates xmlns="http://schemas.microsoft.com/sharepoint/v3/contenttype/forms">
+  <Display>DocumentLibraryForm</Display>
+  <Edit>DocumentLibraryForm</Edit>
+  <New>DocumentLibraryForm</New>
+</FormTemplates>
 </file>
 
-<file path=customXml/itemProps3.xml><?xml version="1.0" encoding="utf-8"?>
+<file path=customXml/itemProps1.xml><?xml version="1.0" encoding="utf-8"?>
 <ds:datastoreItem xmlns:ds="http://schemas.openxmlformats.org/officeDocument/2006/customXml" ds:itemID="{59E05107-BD8D-411D-8ECB-EC01FFE913F8}">
   <ds:schemaRefs>
     <ds:schemaRef ds:uri="http://schemas.microsoft.com/office/2006/metadata/contentType"/>
@@ -3340,4 +3770,23 @@
     <ds:schemaRef ds:uri="http://schemas.microsoft.com/internal/obd"/>
   </ds:schemaRefs>
 </ds:datastoreItem>
+</file>
+
+<file path=customXml/itemProps2.xml><?xml version="1.0" encoding="utf-8"?>
+<ds:datastoreItem xmlns:ds="http://schemas.openxmlformats.org/officeDocument/2006/customXml" ds:itemID="{87F5FA68-5F27-45CA-AD58-91F7A590141B}">
+  <ds:schemaRefs>
+    <ds:schemaRef ds:uri="http://schemas.microsoft.com/office/2006/metadata/properties"/>
+    <ds:schemaRef ds:uri="http://schemas.microsoft.com/office/infopath/2007/PartnerControls"/>
+    <ds:schemaRef ds:uri="http://schemas.microsoft.com/sharepoint/v3"/>
+    <ds:schemaRef ds:uri="c3e7940a-31ff-4bf4-963c-0e9525f0554a"/>
+  </ds:schemaRefs>
+</ds:datastoreItem>
+</file>
+
+<file path=customXml/itemProps3.xml><?xml version="1.0" encoding="utf-8"?>
+<ds:datastoreItem xmlns:ds="http://schemas.openxmlformats.org/officeDocument/2006/customXml" ds:itemID="{BC338720-83A1-4C17-BAA8-FFF1E33C8AC2}">
+  <ds:schemaRefs>
+    <ds:schemaRef ds:uri="http://schemas.microsoft.com/sharepoint/v3/contenttype/forms"/>
+  </ds:schemaRefs>
+</ds:datastoreItem>
 </file>
</xml_diff>

<commit_message>
Mejoras y nuevo codigo
</commit_message>
<xml_diff>
--- a/ENUNCIADOS FINALES POO 2023 con eventos.docx
+++ b/ENUNCIADOS FINALES POO 2023 con eventos.docx
@@ -1444,6 +1444,15 @@
         <w:lastRenderedPageBreak/>
         <w:t>Hay una oficina que maneja las reservas que se hacen, cuántas y cuáles habitaciones tienen reservas, cuáles están ocupadas y durante cuánto tiempo, cuándo desocupan una habitación para poder montar una nueva reserva. </w:t>
       </w:r>
+      <w:r>
+        <w:rPr>
+          <w:rFonts w:ascii="Times New Roman" w:eastAsia="Calibri" w:hAnsi="Times New Roman" w:cs="Times New Roman"/>
+          <w:color w:val="000000" w:themeColor="text1"/>
+          <w:sz w:val="24"/>
+          <w:szCs w:val="24"/>
+        </w:rPr>
+        <w:tab/>
+      </w:r>
     </w:p>
     <w:p>
       <w:pPr>
@@ -1476,7 +1485,26 @@
           <w:sz w:val="24"/>
           <w:szCs w:val="24"/>
         </w:rPr>
-        <w:t xml:space="preserve">El hotel tiene clientes y huéspedes. Tanto el cliente como el huésped tienen nombre, tipo id (CC, TI, PA, CE), número de documento y teléfono celular. Además, el cliente es aquel que es miembro del programa de fidelidad de la cadena de hoteles y tiene un código especial y a ellos se les aplica un descuento especial que cada semana cambia. </w:t>
+        <w:t xml:space="preserve">El hotel tiene clientes y huéspedes. Tanto el cliente como el huésped </w:t>
+      </w:r>
+      <w:r>
+        <w:rPr>
+          <w:rFonts w:ascii="Times New Roman" w:eastAsia="Calibri" w:hAnsi="Times New Roman" w:cs="Times New Roman"/>
+          <w:color w:val="000000" w:themeColor="text1"/>
+          <w:sz w:val="24"/>
+          <w:szCs w:val="24"/>
+          <w:highlight w:val="yellow"/>
+        </w:rPr>
+        <w:t>tienen nombre, tipo id (CC, TI, PA, CE), número de documento y teléfono celular.</w:t>
+      </w:r>
+      <w:r>
+        <w:rPr>
+          <w:rFonts w:ascii="Times New Roman" w:eastAsia="Calibri" w:hAnsi="Times New Roman" w:cs="Times New Roman"/>
+          <w:color w:val="000000" w:themeColor="text1"/>
+          <w:sz w:val="24"/>
+          <w:szCs w:val="24"/>
+        </w:rPr>
+        <w:t xml:space="preserve"> Además, el cliente es aquel que es miembro del programa de fidelidad de la cadena de hoteles y tiene un código especial y a ellos se les aplica un descuento especial que cada semana cambia. </w:t>
       </w:r>
       <w:r>
         <w:rPr>
@@ -3476,6 +3504,25 @@
 </file>
 
 <file path=customXml/item1.xml><?xml version="1.0" encoding="utf-8"?>
+<?mso-contentType ?>
+<FormTemplates xmlns="http://schemas.microsoft.com/sharepoint/v3/contenttype/forms">
+  <Display>DocumentLibraryForm</Display>
+  <Edit>DocumentLibraryForm</Edit>
+  <New>DocumentLibraryForm</New>
+</FormTemplates>
+</file>
+
+<file path=customXml/item2.xml><?xml version="1.0" encoding="utf-8"?>
+<p:properties xmlns:p="http://schemas.microsoft.com/office/2006/metadata/properties" xmlns:xsi="http://www.w3.org/2001/XMLSchema-instance" xmlns:pc="http://schemas.microsoft.com/office/infopath/2007/PartnerControls">
+  <documentManagement>
+    <_ip_UnifiedCompliancePolicyUIAction xmlns="http://schemas.microsoft.com/sharepoint/v3" xsi:nil="true"/>
+    <_ip_UnifiedCompliancePolicyProperties xmlns="http://schemas.microsoft.com/sharepoint/v3" xsi:nil="true"/>
+    <_activity xmlns="c3e7940a-31ff-4bf4-963c-0e9525f0554a" xsi:nil="true"/>
+  </documentManagement>
+</p:properties>
+</file>
+
+<file path=customXml/item3.xml><?xml version="1.0" encoding="utf-8"?>
 <ct:contentTypeSchema xmlns:ct="http://schemas.microsoft.com/office/2006/metadata/contentType" xmlns:ma="http://schemas.microsoft.com/office/2006/metadata/properties/metaAttributes" ct:_="" ma:_="" ma:contentTypeName="Document" ma:contentTypeID="0x010100851FAE7F10204346A41098E7E9DC9212" ma:contentTypeVersion="18" ma:contentTypeDescription="Create a new document." ma:contentTypeScope="" ma:versionID="f4a3cc988c7503bae6dba69cbd3ef0de">
   <xsd:schema xmlns:xsd="http://www.w3.org/2001/XMLSchema" xmlns:xs="http://www.w3.org/2001/XMLSchema" xmlns:p="http://schemas.microsoft.com/office/2006/metadata/properties" xmlns:ns1="http://schemas.microsoft.com/sharepoint/v3" xmlns:ns3="e960ec47-3a9a-402c-af06-ddf0f73fb207" xmlns:ns4="c3e7940a-31ff-4bf4-963c-0e9525f0554a" targetNamespace="http://schemas.microsoft.com/office/2006/metadata/properties" ma:root="true" ma:fieldsID="9d01590b9cd94a689e47095e8830092c" ns1:_="" ns3:_="" ns4:_="">
     <xsd:import namespace="http://schemas.microsoft.com/sharepoint/v3"/>
@@ -3733,26 +3780,26 @@
 </ct:contentTypeSchema>
 </file>
 
-<file path=customXml/item2.xml><?xml version="1.0" encoding="utf-8"?>
-<p:properties xmlns:p="http://schemas.microsoft.com/office/2006/metadata/properties" xmlns:xsi="http://www.w3.org/2001/XMLSchema-instance" xmlns:pc="http://schemas.microsoft.com/office/infopath/2007/PartnerControls">
-  <documentManagement>
-    <_ip_UnifiedCompliancePolicyUIAction xmlns="http://schemas.microsoft.com/sharepoint/v3" xsi:nil="true"/>
-    <_ip_UnifiedCompliancePolicyProperties xmlns="http://schemas.microsoft.com/sharepoint/v3" xsi:nil="true"/>
-    <_activity xmlns="c3e7940a-31ff-4bf4-963c-0e9525f0554a" xsi:nil="true"/>
-  </documentManagement>
-</p:properties>
+<file path=customXml/itemProps1.xml><?xml version="1.0" encoding="utf-8"?>
+<ds:datastoreItem xmlns:ds="http://schemas.openxmlformats.org/officeDocument/2006/customXml" ds:itemID="{BC338720-83A1-4C17-BAA8-FFF1E33C8AC2}">
+  <ds:schemaRefs>
+    <ds:schemaRef ds:uri="http://schemas.microsoft.com/sharepoint/v3/contenttype/forms"/>
+  </ds:schemaRefs>
+</ds:datastoreItem>
 </file>
 
-<file path=customXml/item3.xml><?xml version="1.0" encoding="utf-8"?>
-<?mso-contentType ?>
-<FormTemplates xmlns="http://schemas.microsoft.com/sharepoint/v3/contenttype/forms">
-  <Display>DocumentLibraryForm</Display>
-  <Edit>DocumentLibraryForm</Edit>
-  <New>DocumentLibraryForm</New>
-</FormTemplates>
+<file path=customXml/itemProps2.xml><?xml version="1.0" encoding="utf-8"?>
+<ds:datastoreItem xmlns:ds="http://schemas.openxmlformats.org/officeDocument/2006/customXml" ds:itemID="{87F5FA68-5F27-45CA-AD58-91F7A590141B}">
+  <ds:schemaRefs>
+    <ds:schemaRef ds:uri="http://schemas.microsoft.com/office/2006/metadata/properties"/>
+    <ds:schemaRef ds:uri="http://schemas.microsoft.com/office/infopath/2007/PartnerControls"/>
+    <ds:schemaRef ds:uri="http://schemas.microsoft.com/sharepoint/v3"/>
+    <ds:schemaRef ds:uri="c3e7940a-31ff-4bf4-963c-0e9525f0554a"/>
+  </ds:schemaRefs>
+</ds:datastoreItem>
 </file>
 
-<file path=customXml/itemProps1.xml><?xml version="1.0" encoding="utf-8"?>
+<file path=customXml/itemProps3.xml><?xml version="1.0" encoding="utf-8"?>
 <ds:datastoreItem xmlns:ds="http://schemas.openxmlformats.org/officeDocument/2006/customXml" ds:itemID="{59E05107-BD8D-411D-8ECB-EC01FFE913F8}">
   <ds:schemaRefs>
     <ds:schemaRef ds:uri="http://schemas.microsoft.com/office/2006/metadata/contentType"/>
@@ -3770,23 +3817,4 @@
     <ds:schemaRef ds:uri="http://schemas.microsoft.com/internal/obd"/>
   </ds:schemaRefs>
 </ds:datastoreItem>
-</file>
-
-<file path=customXml/itemProps2.xml><?xml version="1.0" encoding="utf-8"?>
-<ds:datastoreItem xmlns:ds="http://schemas.openxmlformats.org/officeDocument/2006/customXml" ds:itemID="{87F5FA68-5F27-45CA-AD58-91F7A590141B}">
-  <ds:schemaRefs>
-    <ds:schemaRef ds:uri="http://schemas.microsoft.com/office/2006/metadata/properties"/>
-    <ds:schemaRef ds:uri="http://schemas.microsoft.com/office/infopath/2007/PartnerControls"/>
-    <ds:schemaRef ds:uri="http://schemas.microsoft.com/sharepoint/v3"/>
-    <ds:schemaRef ds:uri="c3e7940a-31ff-4bf4-963c-0e9525f0554a"/>
-  </ds:schemaRefs>
-</ds:datastoreItem>
-</file>
-
-<file path=customXml/itemProps3.xml><?xml version="1.0" encoding="utf-8"?>
-<ds:datastoreItem xmlns:ds="http://schemas.openxmlformats.org/officeDocument/2006/customXml" ds:itemID="{BC338720-83A1-4C17-BAA8-FFF1E33C8AC2}">
-  <ds:schemaRefs>
-    <ds:schemaRef ds:uri="http://schemas.microsoft.com/sharepoint/v3/contenttype/forms"/>
-  </ds:schemaRefs>
-</ds:datastoreItem>
 </file>
</xml_diff>

<commit_message>
Nuevas clases, correciones y avances generales
</commit_message>
<xml_diff>
--- a/ENUNCIADOS FINALES POO 2023 con eventos.docx
+++ b/ENUNCIADOS FINALES POO 2023 con eventos.docx
@@ -292,13 +292,8 @@
                 <w:numId w:val="3"/>
               </w:numPr>
             </w:pPr>
-            <w:proofErr w:type="spellStart"/>
-            <w:r>
-              <w:t>Accesor</w:t>
-            </w:r>
-            <w:proofErr w:type="spellEnd"/>
-            <w:r>
-              <w:t>(es) con tipo y ocultamiento</w:t>
+            <w:r>
+              <w:t>Accesor(es) con tipo y ocultamiento</w:t>
             </w:r>
           </w:p>
           <w:p>
@@ -322,21 +317,8 @@
               </w:numPr>
             </w:pPr>
             <w:r>
-              <w:t xml:space="preserve">Métodos con tipo, parámetros, ocultamiento, </w:t>
-            </w:r>
-            <w:proofErr w:type="spellStart"/>
-            <w:r>
-              <w:t>overrides</w:t>
-            </w:r>
-            <w:proofErr w:type="spellEnd"/>
-            <w:r>
-              <w:t xml:space="preserve">, virtual o </w:t>
-            </w:r>
-            <w:proofErr w:type="spellStart"/>
-            <w:r>
-              <w:t>static</w:t>
-            </w:r>
-            <w:proofErr w:type="spellEnd"/>
+              <w:t>Métodos con tipo, parámetros, ocultamiento, overrides, virtual o static</w:t>
+            </w:r>
           </w:p>
           <w:p/>
         </w:tc>
@@ -358,15 +340,7 @@
         <w:t xml:space="preserve">Implementación </w:t>
       </w:r>
       <w:r>
-        <w:t xml:space="preserve">Biblioteca de clases e interfaces y cliente usando </w:t>
-      </w:r>
-      <w:proofErr w:type="spellStart"/>
-      <w:r>
-        <w:t>forms</w:t>
-      </w:r>
-      <w:proofErr w:type="spellEnd"/>
-      <w:r>
-        <w:t xml:space="preserve"> en C#</w:t>
+        <w:t>Biblioteca de clases e interfaces y cliente usando forms en C#</w:t>
       </w:r>
       <w:r>
         <w:t>:</w:t>
@@ -425,13 +399,8 @@
                 <w:numId w:val="4"/>
               </w:numPr>
             </w:pPr>
-            <w:proofErr w:type="spellStart"/>
-            <w:r>
-              <w:t>Sobrescritura</w:t>
-            </w:r>
-            <w:proofErr w:type="spellEnd"/>
-            <w:r>
-              <w:t xml:space="preserve"> de métodos</w:t>
+            <w:r>
+              <w:t>Sobrescritura de métodos</w:t>
             </w:r>
           </w:p>
           <w:p/>
@@ -516,13 +485,8 @@
             <w:r>
               <w:t xml:space="preserve">Validación de datos en </w:t>
             </w:r>
-            <w:proofErr w:type="spellStart"/>
-            <w:r>
-              <w:t>accesores</w:t>
-            </w:r>
-            <w:proofErr w:type="spellEnd"/>
-            <w:r>
-              <w:t xml:space="preserve"> (encapsulamiento)</w:t>
+            <w:r>
+              <w:t>accesores (encapsulamiento)</w:t>
             </w:r>
           </w:p>
         </w:tc>
@@ -704,13 +668,8 @@
         <w:t xml:space="preserve">Cambia la nota de </w:t>
       </w:r>
       <w:r>
-        <w:t xml:space="preserve">dos </w:t>
-      </w:r>
-      <w:proofErr w:type="spellStart"/>
-      <w:r>
-        <w:t>quices</w:t>
-      </w:r>
-      <w:proofErr w:type="spellEnd"/>
+        <w:t>dos quices</w:t>
+      </w:r>
       <w:r>
         <w:t>, por 5.</w:t>
       </w:r>
@@ -750,23 +709,7 @@
         </w:numPr>
       </w:pPr>
       <w:r>
-        <w:t xml:space="preserve">Cambia la nota de dos </w:t>
-      </w:r>
-      <w:proofErr w:type="spellStart"/>
-      <w:r>
-        <w:t>quices</w:t>
-      </w:r>
-      <w:proofErr w:type="spellEnd"/>
-      <w:r>
-        <w:t xml:space="preserve">, por 5. (si es </w:t>
-      </w:r>
-      <w:proofErr w:type="spellStart"/>
-      <w:r>
-        <w:t>php</w:t>
-      </w:r>
-      <w:proofErr w:type="spellEnd"/>
-      <w:r>
-        <w:t>)</w:t>
+        <w:t>Cambia la nota de dos quices, por 5. (si es php)</w:t>
       </w:r>
     </w:p>
     <w:p>
@@ -778,27 +721,14 @@
         </w:numPr>
       </w:pPr>
       <w:r>
-        <w:t xml:space="preserve">Cambia la nota de un parcial y un quiz, por 5. (si es asp.net, angular, </w:t>
-      </w:r>
-      <w:proofErr w:type="spellStart"/>
-      <w:r>
-        <w:t>react</w:t>
-      </w:r>
-      <w:proofErr w:type="spellEnd"/>
-      <w:r>
-        <w:t>)</w:t>
+        <w:t>Cambia la nota de un parcial y un quiz, por 5. (si es asp.net, angular, react)</w:t>
       </w:r>
     </w:p>
     <w:p/>
     <w:p>
       <w:r>
-        <w:t xml:space="preserve">Implementa eventos, realiza la interface gráfica web asp.net, angular, </w:t>
-      </w:r>
-      <w:proofErr w:type="spellStart"/>
-      <w:r>
-        <w:t>react</w:t>
-      </w:r>
-      <w:proofErr w:type="spellEnd"/>
+        <w:t>Implementa eventos, realiza la interface gráfica web asp.net, angular, react</w:t>
+      </w:r>
     </w:p>
     <w:p>
       <w:pPr>
@@ -827,15 +757,7 @@
     <w:p/>
     <w:p>
       <w:r>
-        <w:t xml:space="preserve">Implementa eventos, realiza la interface gráfica parte en web asp.net, angular, </w:t>
-      </w:r>
-      <w:proofErr w:type="spellStart"/>
-      <w:r>
-        <w:t>react</w:t>
-      </w:r>
-      <w:proofErr w:type="spellEnd"/>
-      <w:r>
-        <w:t xml:space="preserve"> y al menos </w:t>
+        <w:t xml:space="preserve">Implementa eventos, realiza la interface gráfica parte en web asp.net, angular, react y al menos </w:t>
       </w:r>
       <w:proofErr w:type="gramStart"/>
       <w:r>
@@ -919,27 +841,7 @@
           <w:sz w:val="24"/>
           <w:szCs w:val="24"/>
         </w:rPr>
-        <w:t xml:space="preserve">Se necesita diseñar y desarrollar una solución orientada a objetos, usando </w:t>
-      </w:r>
-      <w:proofErr w:type="spellStart"/>
-      <w:r>
-        <w:rPr>
-          <w:rFonts w:ascii="Times New Roman" w:hAnsi="Times New Roman" w:cs="Times New Roman"/>
-          <w:color w:val="000000" w:themeColor="text1"/>
-          <w:sz w:val="24"/>
-          <w:szCs w:val="24"/>
-        </w:rPr>
-        <w:t>forms</w:t>
-      </w:r>
-      <w:proofErr w:type="spellEnd"/>
-      <w:r>
-        <w:rPr>
-          <w:rFonts w:ascii="Times New Roman" w:hAnsi="Times New Roman" w:cs="Times New Roman"/>
-          <w:color w:val="000000" w:themeColor="text1"/>
-          <w:sz w:val="24"/>
-          <w:szCs w:val="24"/>
-        </w:rPr>
-        <w:t>, para el manejo de un hotel. En el hotel hay tres tipos de habitaciones: Sencilla(30), Ejecutiva(10), Suite(5), con la siguiente configuración:</w:t>
+        <w:t>Se necesita diseñar y desarrollar una solución orientada a objetos, usando forms, para el manejo de un hotel. En el hotel hay tres tipos de habitaciones: Sencilla(30), Ejecutiva(10), Suite(5), con la siguiente configuración:</w:t>
       </w:r>
     </w:p>
     <w:p>
@@ -1307,7 +1209,6 @@
         </w:rPr>
         <w:t xml:space="preserve">La recepción del hotel se encarga de la facturación de cada habitación. El seguro hotelero para cada habitación es el 2.5% del precio por noche y el IVA el 19% que pagan solamente los huéspedes colombianos, los extranjeros están exentos de pago IVA. Se necesita implementar para la recepción el </w:t>
       </w:r>
-      <w:proofErr w:type="spellStart"/>
       <w:r>
         <w:rPr>
           <w:rFonts w:ascii="Times New Roman" w:eastAsia="Calibri" w:hAnsi="Times New Roman" w:cs="Times New Roman"/>
@@ -1324,17 +1225,7 @@
           <w:sz w:val="24"/>
           <w:szCs w:val="24"/>
         </w:rPr>
-        <w:t>heck</w:t>
-      </w:r>
-      <w:proofErr w:type="spellEnd"/>
-      <w:r>
-        <w:rPr>
-          <w:rFonts w:ascii="Times New Roman" w:eastAsia="Calibri" w:hAnsi="Times New Roman" w:cs="Times New Roman"/>
-          <w:color w:val="000000" w:themeColor="text1"/>
-          <w:sz w:val="24"/>
-          <w:szCs w:val="24"/>
-        </w:rPr>
-        <w:t>-</w:t>
+        <w:t>heck-</w:t>
       </w:r>
       <w:r>
         <w:rPr>
@@ -1354,7 +1245,6 @@
         </w:rPr>
         <w:t xml:space="preserve">n </w:t>
       </w:r>
-      <w:proofErr w:type="spellStart"/>
       <w:r>
         <w:rPr>
           <w:rFonts w:ascii="Times New Roman" w:eastAsia="Calibri" w:hAnsi="Times New Roman" w:cs="Times New Roman"/>
@@ -1389,19 +1279,8 @@
           <w:sz w:val="24"/>
           <w:szCs w:val="24"/>
         </w:rPr>
-        <w:t>ut</w:t>
-      </w:r>
-      <w:proofErr w:type="spellEnd"/>
-      <w:r>
-        <w:rPr>
-          <w:rFonts w:ascii="Times New Roman" w:eastAsia="Calibri" w:hAnsi="Times New Roman" w:cs="Times New Roman"/>
-          <w:color w:val="000000" w:themeColor="text1"/>
-          <w:sz w:val="24"/>
-          <w:szCs w:val="24"/>
-        </w:rPr>
-        <w:t xml:space="preserve"> y la facturación al momento del </w:t>
-      </w:r>
-      <w:proofErr w:type="spellStart"/>
+        <w:t xml:space="preserve">ut y la facturación al momento del </w:t>
+      </w:r>
       <w:r>
         <w:rPr>
           <w:rFonts w:ascii="Times New Roman" w:eastAsia="Calibri" w:hAnsi="Times New Roman" w:cs="Times New Roman"/>
@@ -1411,7 +1290,6 @@
         </w:rPr>
         <w:t>Check-Out</w:t>
       </w:r>
-      <w:proofErr w:type="spellEnd"/>
       <w:r>
         <w:rPr>
           <w:rFonts w:ascii="Times New Roman" w:eastAsia="Calibri" w:hAnsi="Times New Roman" w:cs="Times New Roman"/>
@@ -1593,25 +1471,14 @@
         </w:rPr>
         <w:t xml:space="preserve">Eventos; debe haber un evento que le informe a la recepción la llegada de una nueva reserva. Otro evento al momento de hacer </w:t>
       </w:r>
-      <w:proofErr w:type="spellStart"/>
-      <w:r>
-        <w:rPr>
-          <w:rFonts w:ascii="Times New Roman" w:eastAsia="Calibri" w:hAnsi="Times New Roman" w:cs="Times New Roman"/>
-          <w:color w:val="000000" w:themeColor="text1"/>
-          <w:sz w:val="24"/>
-          <w:szCs w:val="24"/>
-        </w:rPr>
-        <w:t>Check-Out</w:t>
-      </w:r>
-      <w:proofErr w:type="spellEnd"/>
-      <w:r>
-        <w:rPr>
-          <w:rFonts w:ascii="Times New Roman" w:eastAsia="Calibri" w:hAnsi="Times New Roman" w:cs="Times New Roman"/>
-          <w:color w:val="000000" w:themeColor="text1"/>
-          <w:sz w:val="24"/>
-          <w:szCs w:val="24"/>
-        </w:rPr>
-        <w:t xml:space="preserve"> </w:t>
+      <w:r>
+        <w:rPr>
+          <w:rFonts w:ascii="Times New Roman" w:eastAsia="Calibri" w:hAnsi="Times New Roman" w:cs="Times New Roman"/>
+          <w:color w:val="000000" w:themeColor="text1"/>
+          <w:sz w:val="24"/>
+          <w:szCs w:val="24"/>
+        </w:rPr>
+        <w:t xml:space="preserve">Check-Out </w:t>
       </w:r>
       <w:r>
         <w:rPr>
@@ -3504,25 +3371,6 @@
 </file>
 
 <file path=customXml/item1.xml><?xml version="1.0" encoding="utf-8"?>
-<?mso-contentType ?>
-<FormTemplates xmlns="http://schemas.microsoft.com/sharepoint/v3/contenttype/forms">
-  <Display>DocumentLibraryForm</Display>
-  <Edit>DocumentLibraryForm</Edit>
-  <New>DocumentLibraryForm</New>
-</FormTemplates>
-</file>
-
-<file path=customXml/item2.xml><?xml version="1.0" encoding="utf-8"?>
-<p:properties xmlns:p="http://schemas.microsoft.com/office/2006/metadata/properties" xmlns:xsi="http://www.w3.org/2001/XMLSchema-instance" xmlns:pc="http://schemas.microsoft.com/office/infopath/2007/PartnerControls">
-  <documentManagement>
-    <_ip_UnifiedCompliancePolicyUIAction xmlns="http://schemas.microsoft.com/sharepoint/v3" xsi:nil="true"/>
-    <_ip_UnifiedCompliancePolicyProperties xmlns="http://schemas.microsoft.com/sharepoint/v3" xsi:nil="true"/>
-    <_activity xmlns="c3e7940a-31ff-4bf4-963c-0e9525f0554a" xsi:nil="true"/>
-  </documentManagement>
-</p:properties>
-</file>
-
-<file path=customXml/item3.xml><?xml version="1.0" encoding="utf-8"?>
 <ct:contentTypeSchema xmlns:ct="http://schemas.microsoft.com/office/2006/metadata/contentType" xmlns:ma="http://schemas.microsoft.com/office/2006/metadata/properties/metaAttributes" ct:_="" ma:_="" ma:contentTypeName="Document" ma:contentTypeID="0x010100851FAE7F10204346A41098E7E9DC9212" ma:contentTypeVersion="18" ma:contentTypeDescription="Create a new document." ma:contentTypeScope="" ma:versionID="f4a3cc988c7503bae6dba69cbd3ef0de">
   <xsd:schema xmlns:xsd="http://www.w3.org/2001/XMLSchema" xmlns:xs="http://www.w3.org/2001/XMLSchema" xmlns:p="http://schemas.microsoft.com/office/2006/metadata/properties" xmlns:ns1="http://schemas.microsoft.com/sharepoint/v3" xmlns:ns3="e960ec47-3a9a-402c-af06-ddf0f73fb207" xmlns:ns4="c3e7940a-31ff-4bf4-963c-0e9525f0554a" targetNamespace="http://schemas.microsoft.com/office/2006/metadata/properties" ma:root="true" ma:fieldsID="9d01590b9cd94a689e47095e8830092c" ns1:_="" ns3:_="" ns4:_="">
     <xsd:import namespace="http://schemas.microsoft.com/sharepoint/v3"/>
@@ -3780,26 +3628,26 @@
 </ct:contentTypeSchema>
 </file>
 
-<file path=customXml/itemProps1.xml><?xml version="1.0" encoding="utf-8"?>
-<ds:datastoreItem xmlns:ds="http://schemas.openxmlformats.org/officeDocument/2006/customXml" ds:itemID="{BC338720-83A1-4C17-BAA8-FFF1E33C8AC2}">
-  <ds:schemaRefs>
-    <ds:schemaRef ds:uri="http://schemas.microsoft.com/sharepoint/v3/contenttype/forms"/>
-  </ds:schemaRefs>
-</ds:datastoreItem>
+<file path=customXml/item2.xml><?xml version="1.0" encoding="utf-8"?>
+<p:properties xmlns:p="http://schemas.microsoft.com/office/2006/metadata/properties" xmlns:xsi="http://www.w3.org/2001/XMLSchema-instance" xmlns:pc="http://schemas.microsoft.com/office/infopath/2007/PartnerControls">
+  <documentManagement>
+    <_ip_UnifiedCompliancePolicyUIAction xmlns="http://schemas.microsoft.com/sharepoint/v3" xsi:nil="true"/>
+    <_ip_UnifiedCompliancePolicyProperties xmlns="http://schemas.microsoft.com/sharepoint/v3" xsi:nil="true"/>
+    <_activity xmlns="c3e7940a-31ff-4bf4-963c-0e9525f0554a" xsi:nil="true"/>
+  </documentManagement>
+</p:properties>
 </file>
 
-<file path=customXml/itemProps2.xml><?xml version="1.0" encoding="utf-8"?>
-<ds:datastoreItem xmlns:ds="http://schemas.openxmlformats.org/officeDocument/2006/customXml" ds:itemID="{87F5FA68-5F27-45CA-AD58-91F7A590141B}">
-  <ds:schemaRefs>
-    <ds:schemaRef ds:uri="http://schemas.microsoft.com/office/2006/metadata/properties"/>
-    <ds:schemaRef ds:uri="http://schemas.microsoft.com/office/infopath/2007/PartnerControls"/>
-    <ds:schemaRef ds:uri="http://schemas.microsoft.com/sharepoint/v3"/>
-    <ds:schemaRef ds:uri="c3e7940a-31ff-4bf4-963c-0e9525f0554a"/>
-  </ds:schemaRefs>
-</ds:datastoreItem>
+<file path=customXml/item3.xml><?xml version="1.0" encoding="utf-8"?>
+<?mso-contentType ?>
+<FormTemplates xmlns="http://schemas.microsoft.com/sharepoint/v3/contenttype/forms">
+  <Display>DocumentLibraryForm</Display>
+  <Edit>DocumentLibraryForm</Edit>
+  <New>DocumentLibraryForm</New>
+</FormTemplates>
 </file>
 
-<file path=customXml/itemProps3.xml><?xml version="1.0" encoding="utf-8"?>
+<file path=customXml/itemProps1.xml><?xml version="1.0" encoding="utf-8"?>
 <ds:datastoreItem xmlns:ds="http://schemas.openxmlformats.org/officeDocument/2006/customXml" ds:itemID="{59E05107-BD8D-411D-8ECB-EC01FFE913F8}">
   <ds:schemaRefs>
     <ds:schemaRef ds:uri="http://schemas.microsoft.com/office/2006/metadata/contentType"/>
@@ -3817,4 +3665,23 @@
     <ds:schemaRef ds:uri="http://schemas.microsoft.com/internal/obd"/>
   </ds:schemaRefs>
 </ds:datastoreItem>
+</file>
+
+<file path=customXml/itemProps2.xml><?xml version="1.0" encoding="utf-8"?>
+<ds:datastoreItem xmlns:ds="http://schemas.openxmlformats.org/officeDocument/2006/customXml" ds:itemID="{87F5FA68-5F27-45CA-AD58-91F7A590141B}">
+  <ds:schemaRefs>
+    <ds:schemaRef ds:uri="http://schemas.microsoft.com/office/2006/metadata/properties"/>
+    <ds:schemaRef ds:uri="http://schemas.microsoft.com/office/infopath/2007/PartnerControls"/>
+    <ds:schemaRef ds:uri="http://schemas.microsoft.com/sharepoint/v3"/>
+    <ds:schemaRef ds:uri="c3e7940a-31ff-4bf4-963c-0e9525f0554a"/>
+  </ds:schemaRefs>
+</ds:datastoreItem>
+</file>
+
+<file path=customXml/itemProps3.xml><?xml version="1.0" encoding="utf-8"?>
+<ds:datastoreItem xmlns:ds="http://schemas.openxmlformats.org/officeDocument/2006/customXml" ds:itemID="{BC338720-83A1-4C17-BAA8-FFF1E33C8AC2}">
+  <ds:schemaRefs>
+    <ds:schemaRef ds:uri="http://schemas.microsoft.com/sharepoint/v3/contenttype/forms"/>
+  </ds:schemaRefs>
+</ds:datastoreItem>
 </file>
</xml_diff>

<commit_message>
Correccion de errores y mejoras
</commit_message>
<xml_diff>
--- a/ENUNCIADOS FINALES POO 2023 con eventos.docx
+++ b/ENUNCIADOS FINALES POO 2023 con eventos.docx
@@ -292,8 +292,13 @@
                 <w:numId w:val="3"/>
               </w:numPr>
             </w:pPr>
-            <w:r>
-              <w:t>Accesor(es) con tipo y ocultamiento</w:t>
+            <w:proofErr w:type="spellStart"/>
+            <w:r>
+              <w:t>Accesor</w:t>
+            </w:r>
+            <w:proofErr w:type="spellEnd"/>
+            <w:r>
+              <w:t>(es) con tipo y ocultamiento</w:t>
             </w:r>
           </w:p>
           <w:p>
@@ -317,8 +322,21 @@
               </w:numPr>
             </w:pPr>
             <w:r>
-              <w:t>Métodos con tipo, parámetros, ocultamiento, overrides, virtual o static</w:t>
-            </w:r>
+              <w:t xml:space="preserve">Métodos con tipo, parámetros, ocultamiento, </w:t>
+            </w:r>
+            <w:proofErr w:type="spellStart"/>
+            <w:r>
+              <w:t>overrides</w:t>
+            </w:r>
+            <w:proofErr w:type="spellEnd"/>
+            <w:r>
+              <w:t xml:space="preserve">, virtual o </w:t>
+            </w:r>
+            <w:proofErr w:type="spellStart"/>
+            <w:r>
+              <w:t>static</w:t>
+            </w:r>
+            <w:proofErr w:type="spellEnd"/>
           </w:p>
           <w:p/>
         </w:tc>
@@ -340,7 +358,15 @@
         <w:t xml:space="preserve">Implementación </w:t>
       </w:r>
       <w:r>
-        <w:t>Biblioteca de clases e interfaces y cliente usando forms en C#</w:t>
+        <w:t xml:space="preserve">Biblioteca de clases e interfaces y cliente usando </w:t>
+      </w:r>
+      <w:proofErr w:type="spellStart"/>
+      <w:r>
+        <w:t>forms</w:t>
+      </w:r>
+      <w:proofErr w:type="spellEnd"/>
+      <w:r>
+        <w:t xml:space="preserve"> en C#</w:t>
       </w:r>
       <w:r>
         <w:t>:</w:t>
@@ -399,8 +425,13 @@
                 <w:numId w:val="4"/>
               </w:numPr>
             </w:pPr>
-            <w:r>
-              <w:t>Sobrescritura de métodos</w:t>
+            <w:proofErr w:type="spellStart"/>
+            <w:r>
+              <w:t>Sobrescritura</w:t>
+            </w:r>
+            <w:proofErr w:type="spellEnd"/>
+            <w:r>
+              <w:t xml:space="preserve"> de métodos</w:t>
             </w:r>
           </w:p>
           <w:p/>
@@ -485,8 +516,13 @@
             <w:r>
               <w:t xml:space="preserve">Validación de datos en </w:t>
             </w:r>
-            <w:r>
-              <w:t>accesores (encapsulamiento)</w:t>
+            <w:proofErr w:type="spellStart"/>
+            <w:r>
+              <w:t>accesores</w:t>
+            </w:r>
+            <w:proofErr w:type="spellEnd"/>
+            <w:r>
+              <w:t xml:space="preserve"> (encapsulamiento)</w:t>
             </w:r>
           </w:p>
         </w:tc>
@@ -668,8 +704,13 @@
         <w:t xml:space="preserve">Cambia la nota de </w:t>
       </w:r>
       <w:r>
-        <w:t>dos quices</w:t>
-      </w:r>
+        <w:t xml:space="preserve">dos </w:t>
+      </w:r>
+      <w:proofErr w:type="spellStart"/>
+      <w:r>
+        <w:t>quices</w:t>
+      </w:r>
+      <w:proofErr w:type="spellEnd"/>
       <w:r>
         <w:t>, por 5.</w:t>
       </w:r>
@@ -709,7 +750,23 @@
         </w:numPr>
       </w:pPr>
       <w:r>
-        <w:t>Cambia la nota de dos quices, por 5. (si es php)</w:t>
+        <w:t xml:space="preserve">Cambia la nota de dos </w:t>
+      </w:r>
+      <w:proofErr w:type="spellStart"/>
+      <w:r>
+        <w:t>quices</w:t>
+      </w:r>
+      <w:proofErr w:type="spellEnd"/>
+      <w:r>
+        <w:t xml:space="preserve">, por 5. (si es </w:t>
+      </w:r>
+      <w:proofErr w:type="spellStart"/>
+      <w:r>
+        <w:t>php</w:t>
+      </w:r>
+      <w:proofErr w:type="spellEnd"/>
+      <w:r>
+        <w:t>)</w:t>
       </w:r>
     </w:p>
     <w:p>
@@ -721,14 +778,27 @@
         </w:numPr>
       </w:pPr>
       <w:r>
-        <w:t>Cambia la nota de un parcial y un quiz, por 5. (si es asp.net, angular, react)</w:t>
+        <w:t xml:space="preserve">Cambia la nota de un parcial y un quiz, por 5. (si es asp.net, angular, </w:t>
+      </w:r>
+      <w:proofErr w:type="spellStart"/>
+      <w:r>
+        <w:t>react</w:t>
+      </w:r>
+      <w:proofErr w:type="spellEnd"/>
+      <w:r>
+        <w:t>)</w:t>
       </w:r>
     </w:p>
     <w:p/>
     <w:p>
       <w:r>
-        <w:t>Implementa eventos, realiza la interface gráfica web asp.net, angular, react</w:t>
-      </w:r>
+        <w:t xml:space="preserve">Implementa eventos, realiza la interface gráfica web asp.net, angular, </w:t>
+      </w:r>
+      <w:proofErr w:type="spellStart"/>
+      <w:r>
+        <w:t>react</w:t>
+      </w:r>
+      <w:proofErr w:type="spellEnd"/>
     </w:p>
     <w:p>
       <w:pPr>
@@ -757,7 +827,15 @@
     <w:p/>
     <w:p>
       <w:r>
-        <w:t xml:space="preserve">Implementa eventos, realiza la interface gráfica parte en web asp.net, angular, react y al menos </w:t>
+        <w:t xml:space="preserve">Implementa eventos, realiza la interface gráfica parte en web asp.net, angular, </w:t>
+      </w:r>
+      <w:proofErr w:type="spellStart"/>
+      <w:r>
+        <w:t>react</w:t>
+      </w:r>
+      <w:proofErr w:type="spellEnd"/>
+      <w:r>
+        <w:t xml:space="preserve"> y al menos </w:t>
       </w:r>
       <w:proofErr w:type="gramStart"/>
       <w:r>
@@ -841,7 +919,27 @@
           <w:sz w:val="24"/>
           <w:szCs w:val="24"/>
         </w:rPr>
-        <w:t>Se necesita diseñar y desarrollar una solución orientada a objetos, usando forms, para el manejo de un hotel. En el hotel hay tres tipos de habitaciones: Sencilla(30), Ejecutiva(10), Suite(5), con la siguiente configuración:</w:t>
+        <w:t xml:space="preserve">Se necesita diseñar y desarrollar una solución orientada a objetos, usando </w:t>
+      </w:r>
+      <w:proofErr w:type="spellStart"/>
+      <w:r>
+        <w:rPr>
+          <w:rFonts w:ascii="Times New Roman" w:hAnsi="Times New Roman" w:cs="Times New Roman"/>
+          <w:color w:val="000000" w:themeColor="text1"/>
+          <w:sz w:val="24"/>
+          <w:szCs w:val="24"/>
+        </w:rPr>
+        <w:t>forms</w:t>
+      </w:r>
+      <w:proofErr w:type="spellEnd"/>
+      <w:r>
+        <w:rPr>
+          <w:rFonts w:ascii="Times New Roman" w:hAnsi="Times New Roman" w:cs="Times New Roman"/>
+          <w:color w:val="000000" w:themeColor="text1"/>
+          <w:sz w:val="24"/>
+          <w:szCs w:val="24"/>
+        </w:rPr>
+        <w:t>, para el manejo de un hotel. En el hotel hay tres tipos de habitaciones: Sencilla(30), Ejecutiva(10), Suite(5), con la siguiente configuración:</w:t>
       </w:r>
     </w:p>
     <w:p>
@@ -1209,6 +1307,7 @@
         </w:rPr>
         <w:t xml:space="preserve">La recepción del hotel se encarga de la facturación de cada habitación. El seguro hotelero para cada habitación es el 2.5% del precio por noche y el IVA el 19% que pagan solamente los huéspedes colombianos, los extranjeros están exentos de pago IVA. Se necesita implementar para la recepción el </w:t>
       </w:r>
+      <w:proofErr w:type="spellStart"/>
       <w:r>
         <w:rPr>
           <w:rFonts w:ascii="Times New Roman" w:eastAsia="Calibri" w:hAnsi="Times New Roman" w:cs="Times New Roman"/>
@@ -1225,6 +1324,53 @@
           <w:sz w:val="24"/>
           <w:szCs w:val="24"/>
         </w:rPr>
+        <w:t>heck</w:t>
+      </w:r>
+      <w:proofErr w:type="spellEnd"/>
+      <w:r>
+        <w:rPr>
+          <w:rFonts w:ascii="Times New Roman" w:eastAsia="Calibri" w:hAnsi="Times New Roman" w:cs="Times New Roman"/>
+          <w:color w:val="000000" w:themeColor="text1"/>
+          <w:sz w:val="24"/>
+          <w:szCs w:val="24"/>
+        </w:rPr>
+        <w:t>-</w:t>
+      </w:r>
+      <w:r>
+        <w:rPr>
+          <w:rFonts w:ascii="Times New Roman" w:eastAsia="Calibri" w:hAnsi="Times New Roman" w:cs="Times New Roman"/>
+          <w:color w:val="000000" w:themeColor="text1"/>
+          <w:sz w:val="24"/>
+          <w:szCs w:val="24"/>
+        </w:rPr>
+        <w:t>I</w:t>
+      </w:r>
+      <w:r>
+        <w:rPr>
+          <w:rFonts w:ascii="Times New Roman" w:eastAsia="Calibri" w:hAnsi="Times New Roman" w:cs="Times New Roman"/>
+          <w:color w:val="000000" w:themeColor="text1"/>
+          <w:sz w:val="24"/>
+          <w:szCs w:val="24"/>
+        </w:rPr>
+        <w:t xml:space="preserve">n </w:t>
+      </w:r>
+      <w:proofErr w:type="spellStart"/>
+      <w:r>
+        <w:rPr>
+          <w:rFonts w:ascii="Times New Roman" w:eastAsia="Calibri" w:hAnsi="Times New Roman" w:cs="Times New Roman"/>
+          <w:color w:val="000000" w:themeColor="text1"/>
+          <w:sz w:val="24"/>
+          <w:szCs w:val="24"/>
+        </w:rPr>
+        <w:t>C</w:t>
+      </w:r>
+      <w:r>
+        <w:rPr>
+          <w:rFonts w:ascii="Times New Roman" w:eastAsia="Calibri" w:hAnsi="Times New Roman" w:cs="Times New Roman"/>
+          <w:color w:val="000000" w:themeColor="text1"/>
+          <w:sz w:val="24"/>
+          <w:szCs w:val="24"/>
+        </w:rPr>
         <w:t>heck-</w:t>
       </w:r>
       <w:r>
@@ -1234,42 +1380,6 @@
           <w:sz w:val="24"/>
           <w:szCs w:val="24"/>
         </w:rPr>
-        <w:t>I</w:t>
-      </w:r>
-      <w:r>
-        <w:rPr>
-          <w:rFonts w:ascii="Times New Roman" w:eastAsia="Calibri" w:hAnsi="Times New Roman" w:cs="Times New Roman"/>
-          <w:color w:val="000000" w:themeColor="text1"/>
-          <w:sz w:val="24"/>
-          <w:szCs w:val="24"/>
-        </w:rPr>
-        <w:t xml:space="preserve">n </w:t>
-      </w:r>
-      <w:r>
-        <w:rPr>
-          <w:rFonts w:ascii="Times New Roman" w:eastAsia="Calibri" w:hAnsi="Times New Roman" w:cs="Times New Roman"/>
-          <w:color w:val="000000" w:themeColor="text1"/>
-          <w:sz w:val="24"/>
-          <w:szCs w:val="24"/>
-        </w:rPr>
-        <w:t>C</w:t>
-      </w:r>
-      <w:r>
-        <w:rPr>
-          <w:rFonts w:ascii="Times New Roman" w:eastAsia="Calibri" w:hAnsi="Times New Roman" w:cs="Times New Roman"/>
-          <w:color w:val="000000" w:themeColor="text1"/>
-          <w:sz w:val="24"/>
-          <w:szCs w:val="24"/>
-        </w:rPr>
-        <w:t>heck-</w:t>
-      </w:r>
-      <w:r>
-        <w:rPr>
-          <w:rFonts w:ascii="Times New Roman" w:eastAsia="Calibri" w:hAnsi="Times New Roman" w:cs="Times New Roman"/>
-          <w:color w:val="000000" w:themeColor="text1"/>
-          <w:sz w:val="24"/>
-          <w:szCs w:val="24"/>
-        </w:rPr>
         <w:t>O</w:t>
       </w:r>
       <w:r>
@@ -1279,8 +1389,19 @@
           <w:sz w:val="24"/>
           <w:szCs w:val="24"/>
         </w:rPr>
-        <w:t xml:space="preserve">ut y la facturación al momento del </w:t>
-      </w:r>
+        <w:t>ut</w:t>
+      </w:r>
+      <w:proofErr w:type="spellEnd"/>
+      <w:r>
+        <w:rPr>
+          <w:rFonts w:ascii="Times New Roman" w:eastAsia="Calibri" w:hAnsi="Times New Roman" w:cs="Times New Roman"/>
+          <w:color w:val="000000" w:themeColor="text1"/>
+          <w:sz w:val="24"/>
+          <w:szCs w:val="24"/>
+        </w:rPr>
+        <w:t xml:space="preserve"> y la facturación al momento del </w:t>
+      </w:r>
+      <w:proofErr w:type="spellStart"/>
       <w:r>
         <w:rPr>
           <w:rFonts w:ascii="Times New Roman" w:eastAsia="Calibri" w:hAnsi="Times New Roman" w:cs="Times New Roman"/>
@@ -1290,6 +1411,7 @@
         </w:rPr>
         <w:t>Check-Out</w:t>
       </w:r>
+      <w:proofErr w:type="spellEnd"/>
       <w:r>
         <w:rPr>
           <w:rFonts w:ascii="Times New Roman" w:eastAsia="Calibri" w:hAnsi="Times New Roman" w:cs="Times New Roman"/>
@@ -1471,24 +1593,46 @@
         </w:rPr>
         <w:t xml:space="preserve">Eventos; debe haber un evento que le informe a la recepción la llegada de una nueva reserva. Otro evento al momento de hacer </w:t>
       </w:r>
-      <w:r>
-        <w:rPr>
-          <w:rFonts w:ascii="Times New Roman" w:eastAsia="Calibri" w:hAnsi="Times New Roman" w:cs="Times New Roman"/>
-          <w:color w:val="000000" w:themeColor="text1"/>
-          <w:sz w:val="24"/>
-          <w:szCs w:val="24"/>
-        </w:rPr>
-        <w:t xml:space="preserve">Check-Out </w:t>
-      </w:r>
-      <w:r>
-        <w:rPr>
-          <w:rFonts w:ascii="Times New Roman" w:eastAsia="Calibri" w:hAnsi="Times New Roman" w:cs="Times New Roman"/>
-          <w:color w:val="000000" w:themeColor="text1"/>
-          <w:sz w:val="24"/>
-          <w:szCs w:val="24"/>
-          <w:lang w:val="es-ES"/>
-        </w:rPr>
-        <w:t>que informe los consumos y un último evento que informe al cliente del pago.</w:t>
+      <w:proofErr w:type="spellStart"/>
+      <w:r>
+        <w:rPr>
+          <w:rFonts w:ascii="Times New Roman" w:eastAsia="Calibri" w:hAnsi="Times New Roman" w:cs="Times New Roman"/>
+          <w:color w:val="000000" w:themeColor="text1"/>
+          <w:sz w:val="24"/>
+          <w:szCs w:val="24"/>
+        </w:rPr>
+        <w:t>Check-Out</w:t>
+      </w:r>
+      <w:proofErr w:type="spellEnd"/>
+      <w:r>
+        <w:rPr>
+          <w:rFonts w:ascii="Times New Roman" w:eastAsia="Calibri" w:hAnsi="Times New Roman" w:cs="Times New Roman"/>
+          <w:color w:val="000000" w:themeColor="text1"/>
+          <w:sz w:val="24"/>
+          <w:szCs w:val="24"/>
+        </w:rPr>
+        <w:t xml:space="preserve"> </w:t>
+      </w:r>
+      <w:r>
+        <w:rPr>
+          <w:rFonts w:ascii="Times New Roman" w:eastAsia="Calibri" w:hAnsi="Times New Roman" w:cs="Times New Roman"/>
+          <w:color w:val="000000" w:themeColor="text1"/>
+          <w:sz w:val="24"/>
+          <w:szCs w:val="24"/>
+          <w:lang w:val="es-ES"/>
+        </w:rPr>
+        <w:t xml:space="preserve">que informe los consumos y </w:t>
+      </w:r>
+      <w:r>
+        <w:rPr>
+          <w:rFonts w:ascii="Times New Roman" w:eastAsia="Calibri" w:hAnsi="Times New Roman" w:cs="Times New Roman"/>
+          <w:color w:val="000000" w:themeColor="text1"/>
+          <w:sz w:val="24"/>
+          <w:szCs w:val="24"/>
+          <w:highlight w:val="red"/>
+          <w:lang w:val="es-ES"/>
+        </w:rPr>
+        <w:t>un último evento que informe al cliente del pago.</w:t>
       </w:r>
     </w:p>
     <w:p>
@@ -3371,6 +3515,25 @@
 </file>
 
 <file path=customXml/item1.xml><?xml version="1.0" encoding="utf-8"?>
+<?mso-contentType ?>
+<FormTemplates xmlns="http://schemas.microsoft.com/sharepoint/v3/contenttype/forms">
+  <Display>DocumentLibraryForm</Display>
+  <Edit>DocumentLibraryForm</Edit>
+  <New>DocumentLibraryForm</New>
+</FormTemplates>
+</file>
+
+<file path=customXml/item2.xml><?xml version="1.0" encoding="utf-8"?>
+<p:properties xmlns:p="http://schemas.microsoft.com/office/2006/metadata/properties" xmlns:xsi="http://www.w3.org/2001/XMLSchema-instance" xmlns:pc="http://schemas.microsoft.com/office/infopath/2007/PartnerControls">
+  <documentManagement>
+    <_ip_UnifiedCompliancePolicyUIAction xmlns="http://schemas.microsoft.com/sharepoint/v3" xsi:nil="true"/>
+    <_ip_UnifiedCompliancePolicyProperties xmlns="http://schemas.microsoft.com/sharepoint/v3" xsi:nil="true"/>
+    <_activity xmlns="c3e7940a-31ff-4bf4-963c-0e9525f0554a" xsi:nil="true"/>
+  </documentManagement>
+</p:properties>
+</file>
+
+<file path=customXml/item3.xml><?xml version="1.0" encoding="utf-8"?>
 <ct:contentTypeSchema xmlns:ct="http://schemas.microsoft.com/office/2006/metadata/contentType" xmlns:ma="http://schemas.microsoft.com/office/2006/metadata/properties/metaAttributes" ct:_="" ma:_="" ma:contentTypeName="Document" ma:contentTypeID="0x010100851FAE7F10204346A41098E7E9DC9212" ma:contentTypeVersion="18" ma:contentTypeDescription="Create a new document." ma:contentTypeScope="" ma:versionID="f4a3cc988c7503bae6dba69cbd3ef0de">
   <xsd:schema xmlns:xsd="http://www.w3.org/2001/XMLSchema" xmlns:xs="http://www.w3.org/2001/XMLSchema" xmlns:p="http://schemas.microsoft.com/office/2006/metadata/properties" xmlns:ns1="http://schemas.microsoft.com/sharepoint/v3" xmlns:ns3="e960ec47-3a9a-402c-af06-ddf0f73fb207" xmlns:ns4="c3e7940a-31ff-4bf4-963c-0e9525f0554a" targetNamespace="http://schemas.microsoft.com/office/2006/metadata/properties" ma:root="true" ma:fieldsID="9d01590b9cd94a689e47095e8830092c" ns1:_="" ns3:_="" ns4:_="">
     <xsd:import namespace="http://schemas.microsoft.com/sharepoint/v3"/>
@@ -3628,26 +3791,26 @@
 </ct:contentTypeSchema>
 </file>
 
-<file path=customXml/item2.xml><?xml version="1.0" encoding="utf-8"?>
-<p:properties xmlns:p="http://schemas.microsoft.com/office/2006/metadata/properties" xmlns:xsi="http://www.w3.org/2001/XMLSchema-instance" xmlns:pc="http://schemas.microsoft.com/office/infopath/2007/PartnerControls">
-  <documentManagement>
-    <_ip_UnifiedCompliancePolicyUIAction xmlns="http://schemas.microsoft.com/sharepoint/v3" xsi:nil="true"/>
-    <_ip_UnifiedCompliancePolicyProperties xmlns="http://schemas.microsoft.com/sharepoint/v3" xsi:nil="true"/>
-    <_activity xmlns="c3e7940a-31ff-4bf4-963c-0e9525f0554a" xsi:nil="true"/>
-  </documentManagement>
-</p:properties>
+<file path=customXml/itemProps1.xml><?xml version="1.0" encoding="utf-8"?>
+<ds:datastoreItem xmlns:ds="http://schemas.openxmlformats.org/officeDocument/2006/customXml" ds:itemID="{BC338720-83A1-4C17-BAA8-FFF1E33C8AC2}">
+  <ds:schemaRefs>
+    <ds:schemaRef ds:uri="http://schemas.microsoft.com/sharepoint/v3/contenttype/forms"/>
+  </ds:schemaRefs>
+</ds:datastoreItem>
 </file>
 
-<file path=customXml/item3.xml><?xml version="1.0" encoding="utf-8"?>
-<?mso-contentType ?>
-<FormTemplates xmlns="http://schemas.microsoft.com/sharepoint/v3/contenttype/forms">
-  <Display>DocumentLibraryForm</Display>
-  <Edit>DocumentLibraryForm</Edit>
-  <New>DocumentLibraryForm</New>
-</FormTemplates>
+<file path=customXml/itemProps2.xml><?xml version="1.0" encoding="utf-8"?>
+<ds:datastoreItem xmlns:ds="http://schemas.openxmlformats.org/officeDocument/2006/customXml" ds:itemID="{87F5FA68-5F27-45CA-AD58-91F7A590141B}">
+  <ds:schemaRefs>
+    <ds:schemaRef ds:uri="http://schemas.microsoft.com/office/2006/metadata/properties"/>
+    <ds:schemaRef ds:uri="http://schemas.microsoft.com/office/infopath/2007/PartnerControls"/>
+    <ds:schemaRef ds:uri="http://schemas.microsoft.com/sharepoint/v3"/>
+    <ds:schemaRef ds:uri="c3e7940a-31ff-4bf4-963c-0e9525f0554a"/>
+  </ds:schemaRefs>
+</ds:datastoreItem>
 </file>
 
-<file path=customXml/itemProps1.xml><?xml version="1.0" encoding="utf-8"?>
+<file path=customXml/itemProps3.xml><?xml version="1.0" encoding="utf-8"?>
 <ds:datastoreItem xmlns:ds="http://schemas.openxmlformats.org/officeDocument/2006/customXml" ds:itemID="{59E05107-BD8D-411D-8ECB-EC01FFE913F8}">
   <ds:schemaRefs>
     <ds:schemaRef ds:uri="http://schemas.microsoft.com/office/2006/metadata/contentType"/>
@@ -3665,23 +3828,4 @@
     <ds:schemaRef ds:uri="http://schemas.microsoft.com/internal/obd"/>
   </ds:schemaRefs>
 </ds:datastoreItem>
-</file>
-
-<file path=customXml/itemProps2.xml><?xml version="1.0" encoding="utf-8"?>
-<ds:datastoreItem xmlns:ds="http://schemas.openxmlformats.org/officeDocument/2006/customXml" ds:itemID="{87F5FA68-5F27-45CA-AD58-91F7A590141B}">
-  <ds:schemaRefs>
-    <ds:schemaRef ds:uri="http://schemas.microsoft.com/office/2006/metadata/properties"/>
-    <ds:schemaRef ds:uri="http://schemas.microsoft.com/office/infopath/2007/PartnerControls"/>
-    <ds:schemaRef ds:uri="http://schemas.microsoft.com/sharepoint/v3"/>
-    <ds:schemaRef ds:uri="c3e7940a-31ff-4bf4-963c-0e9525f0554a"/>
-  </ds:schemaRefs>
-</ds:datastoreItem>
-</file>
-
-<file path=customXml/itemProps3.xml><?xml version="1.0" encoding="utf-8"?>
-<ds:datastoreItem xmlns:ds="http://schemas.openxmlformats.org/officeDocument/2006/customXml" ds:itemID="{BC338720-83A1-4C17-BAA8-FFF1E33C8AC2}">
-  <ds:schemaRefs>
-    <ds:schemaRef ds:uri="http://schemas.microsoft.com/sharepoint/v3/contenttype/forms"/>
-  </ds:schemaRefs>
-</ds:datastoreItem>
 </file>
</xml_diff>